<commit_message>
rajout des words des ateliers 1b ; 2
</commit_message>
<xml_diff>
--- a/atelier/Atelier1-Librairie_Volley.docx
+++ b/atelier/Atelier1-Librairie_Volley.docx
@@ -1,6 +1,6 @@
 
 <file path=word/document.xml><?xml version="1.0" encoding="utf-8"?>
-<w:document xmlns:wpc="http://schemas.microsoft.com/office/word/2010/wordprocessingCanvas" xmlns:cx="http://schemas.microsoft.com/office/drawing/2014/chartex" xmlns:cx1="http://schemas.microsoft.com/office/drawing/2015/9/8/chartex" xmlns:cx2="http://schemas.microsoft.com/office/drawing/2015/10/21/chartex" xmlns:cx3="http://schemas.microsoft.com/office/drawing/2016/5/9/chartex" xmlns:cx4="http://schemas.microsoft.com/office/drawing/2016/5/10/chartex" xmlns:cx5="http://schemas.microsoft.com/office/drawing/2016/5/11/chartex" xmlns:cx6="http://schemas.microsoft.com/office/drawing/2016/5/12/chartex" xmlns:cx7="http://schemas.microsoft.com/office/drawing/2016/5/13/chartex" xmlns:cx8="http://schemas.microsoft.com/office/drawing/2016/5/14/chartex" xmlns:mc="http://schemas.openxmlformats.org/markup-compatibility/2006" xmlns:aink="http://schemas.microsoft.com/office/drawing/2016/ink" xmlns:am3d="http://schemas.microsoft.com/office/drawing/2017/model3d" xmlns:o="urn:schemas-microsoft-com:office:office" xmlns:oel="http://schemas.microsoft.com/office/2019/extlst" xmlns:r="http://schemas.openxmlformats.org/officeDocument/2006/relationships" xmlns:m="http://schemas.openxmlformats.org/officeDocument/2006/math" xmlns:v="urn:schemas-microsoft-com:vml" xmlns:wp14="http://schemas.microsoft.com/office/word/2010/wordprocessingDrawing" xmlns:wp="http://schemas.openxmlformats.org/drawingml/2006/wordprocessingDrawing" xmlns:w10="urn:schemas-microsoft-com:office:word" xmlns:w="http://schemas.openxmlformats.org/wordprocessingml/2006/main" xmlns:w14="http://schemas.microsoft.com/office/word/2010/wordml" xmlns:w15="http://schemas.microsoft.com/office/word/2012/wordml" xmlns:w16cex="http://schemas.microsoft.com/office/word/2018/wordml/cex" xmlns:w16cid="http://schemas.microsoft.com/office/word/2016/wordml/cid" xmlns:w16="http://schemas.microsoft.com/office/word/2018/wordml" xmlns:w16sdtdh="http://schemas.microsoft.com/office/word/2020/wordml/sdtdatahash" xmlns:w16se="http://schemas.microsoft.com/office/word/2015/wordml/symex" xmlns:wpg="http://schemas.microsoft.com/office/word/2010/wordprocessingGroup" xmlns:wpi="http://schemas.microsoft.com/office/word/2010/wordprocessingInk" xmlns:wne="http://schemas.microsoft.com/office/word/2006/wordml" xmlns:wps="http://schemas.microsoft.com/office/word/2010/wordprocessingShape" mc:Ignorable="w14 w15 w16se w16cid w16 w16cex w16sdtdh wp14">
+<w:document xmlns:wpc="http://schemas.microsoft.com/office/word/2010/wordprocessingCanvas" xmlns:cx="http://schemas.microsoft.com/office/drawing/2014/chartex" xmlns:cx1="http://schemas.microsoft.com/office/drawing/2015/9/8/chartex" xmlns:cx2="http://schemas.microsoft.com/office/drawing/2015/10/21/chartex" xmlns:cx3="http://schemas.microsoft.com/office/drawing/2016/5/9/chartex" xmlns:cx4="http://schemas.microsoft.com/office/drawing/2016/5/10/chartex" xmlns:cx5="http://schemas.microsoft.com/office/drawing/2016/5/11/chartex" xmlns:cx6="http://schemas.microsoft.com/office/drawing/2016/5/12/chartex" xmlns:cx7="http://schemas.microsoft.com/office/drawing/2016/5/13/chartex" xmlns:cx8="http://schemas.microsoft.com/office/drawing/2016/5/14/chartex" xmlns:mc="http://schemas.openxmlformats.org/markup-compatibility/2006" xmlns:aink="http://schemas.microsoft.com/office/drawing/2016/ink" xmlns:am3d="http://schemas.microsoft.com/office/drawing/2017/model3d" xmlns:o="urn:schemas-microsoft-com:office:office" xmlns:oel="http://schemas.microsoft.com/office/2019/extlst" xmlns:r="http://schemas.openxmlformats.org/officeDocument/2006/relationships" xmlns:m="http://schemas.openxmlformats.org/officeDocument/2006/math" xmlns:v="urn:schemas-microsoft-com:vml" xmlns:wp14="http://schemas.microsoft.com/office/word/2010/wordprocessingDrawing" xmlns:wp="http://schemas.openxmlformats.org/drawingml/2006/wordprocessingDrawing" xmlns:w10="urn:schemas-microsoft-com:office:word" xmlns:w="http://schemas.openxmlformats.org/wordprocessingml/2006/main" xmlns:w14="http://schemas.microsoft.com/office/word/2010/wordml" xmlns:w15="http://schemas.microsoft.com/office/word/2012/wordml" xmlns:w16cex="http://schemas.microsoft.com/office/word/2018/wordml/cex" xmlns:w16cid="http://schemas.microsoft.com/office/word/2016/wordml/cid" xmlns:w16="http://schemas.microsoft.com/office/word/2018/wordml" xmlns:w16du="http://schemas.microsoft.com/office/word/2023/wordml/word16du" xmlns:w16sdtdh="http://schemas.microsoft.com/office/word/2020/wordml/sdtdatahash" xmlns:w16sdtfl="http://schemas.microsoft.com/office/word/2024/wordml/sdtformatlock" xmlns:w16se="http://schemas.microsoft.com/office/word/2015/wordml/symex" xmlns:wpg="http://schemas.microsoft.com/office/word/2010/wordprocessingGroup" xmlns:wpi="http://schemas.microsoft.com/office/word/2010/wordprocessingInk" xmlns:wne="http://schemas.microsoft.com/office/word/2006/wordml" xmlns:wps="http://schemas.microsoft.com/office/word/2010/wordprocessingShape" mc:Ignorable="w14 w15 w16se w16cid w16 w16cex w16sdtdh w16sdtfl w16du wp14">
   <w:body>
     <w:p>
       <w:pPr>
@@ -31,7 +31,7 @@
     <w:p/>
     <w:p>
       <w:pPr>
-        <w:pStyle w:val="Titre2"/>
+        <w:pStyle w:val="Heading2"/>
       </w:pPr>
       <w:r>
         <w:t>Qu'est-ce que Volley ?</w:t>
@@ -55,7 +55,7 @@
           <w:sdtContent>
             <w:p>
               <w:pPr>
-                <w:pStyle w:val="Paragraphedeliste"/>
+                <w:pStyle w:val="ListParagraph"/>
                 <w:numPr>
                   <w:ilvl w:val="0"/>
                   <w:numId w:val="36"/>
@@ -69,7 +69,7 @@
         </w:sdt>
         <w:p>
           <w:pPr>
-            <w:pStyle w:val="Paragraphedeliste"/>
+            <w:pStyle w:val="ListParagraph"/>
           </w:pPr>
         </w:p>
       </w:sdtContent>
@@ -100,7 +100,7 @@
               <w:sdtContent>
                 <w:p>
                   <w:pPr>
-                    <w:pStyle w:val="Paragraphedeliste"/>
+                    <w:pStyle w:val="ListParagraph"/>
                     <w:numPr>
                       <w:ilvl w:val="0"/>
                       <w:numId w:val="36"/>
@@ -119,7 +119,7 @@
             </w:sdt>
             <w:p>
               <w:pPr>
-                <w:pStyle w:val="Paragraphedeliste"/>
+                <w:pStyle w:val="ListParagraph"/>
               </w:pPr>
             </w:p>
           </w:sdtContent>
@@ -134,7 +134,7 @@
           <w:sdtContent>
             <w:p>
               <w:pPr>
-                <w:pStyle w:val="Paragraphedeliste"/>
+                <w:pStyle w:val="ListParagraph"/>
                 <w:numPr>
                   <w:ilvl w:val="0"/>
                   <w:numId w:val="36"/>
@@ -162,7 +162,15 @@
               </w:r>
               <w:proofErr w:type="spellEnd"/>
               <w:r>
-                <w:t xml:space="preserve"> call ) entre autres </w:t>
+                <w:t xml:space="preserve"> </w:t>
+              </w:r>
+              <w:proofErr w:type="gramStart"/>
+              <w:r>
+                <w:t>call )</w:t>
+              </w:r>
+              <w:proofErr w:type="gramEnd"/>
+              <w:r>
+                <w:t xml:space="preserve"> entre autres </w:t>
               </w:r>
               <w:proofErr w:type="spellStart"/>
               <w:r>
@@ -170,7 +178,23 @@
               </w:r>
               <w:proofErr w:type="spellEnd"/>
               <w:r>
-                <w:t xml:space="preserve"> la recherche de données structurées ( fichier JSON ) </w:t>
+                <w:t xml:space="preserve"> la recherche de données structurées </w:t>
+              </w:r>
+              <w:proofErr w:type="gramStart"/>
+              <w:r>
+                <w:t>( fichier</w:t>
+              </w:r>
+              <w:proofErr w:type="gramEnd"/>
+              <w:r>
+                <w:t xml:space="preserve"> </w:t>
+              </w:r>
+              <w:proofErr w:type="gramStart"/>
+              <w:r>
+                <w:t>JSON )</w:t>
+              </w:r>
+              <w:proofErr w:type="gramEnd"/>
+              <w:r>
+                <w:t xml:space="preserve"> </w:t>
               </w:r>
             </w:p>
           </w:sdtContent>
@@ -273,7 +297,7 @@
       <w:hyperlink r:id="rId8" w:history="1">
         <w:r>
           <w:rPr>
-            <w:rStyle w:val="Lienhypertexte"/>
+            <w:rStyle w:val="Hyperlink"/>
           </w:rPr>
           <w:t>https://www.geeksforgeeks.org/remote-procedure-call-rpc-in-operating-system/</w:t>
         </w:r>
@@ -296,7 +320,7 @@
     </w:p>
     <w:p>
       <w:pPr>
-        <w:pStyle w:val="Titre2"/>
+        <w:pStyle w:val="Heading2"/>
       </w:pPr>
       <w:r>
         <w:t xml:space="preserve">Utilisation de Volley ( </w:t>
@@ -304,21 +328,9 @@
       <w:hyperlink r:id="rId9" w:history="1">
         <w:r>
           <w:rPr>
-            <w:rStyle w:val="Lienhypertexte"/>
+            <w:rStyle w:val="Hyperlink"/>
           </w:rPr>
-          <w:t>https://google.g</w:t>
-        </w:r>
-        <w:r>
-          <w:rPr>
-            <w:rStyle w:val="Lienhypertexte"/>
-          </w:rPr>
-          <w:t>i</w:t>
-        </w:r>
-        <w:r>
-          <w:rPr>
-            <w:rStyle w:val="Lienhypertexte"/>
-          </w:rPr>
-          <w:t>thub.io/volley/</w:t>
+          <w:t>https://google.github.io/volley/</w:t>
         </w:r>
       </w:hyperlink>
       <w:r>
@@ -328,7 +340,7 @@
     <w:p/>
     <w:p>
       <w:pPr>
-        <w:pStyle w:val="Paragraphedeliste"/>
+        <w:pStyle w:val="ListParagraph"/>
         <w:numPr>
           <w:ilvl w:val="0"/>
           <w:numId w:val="38"/>
@@ -345,7 +357,15 @@
       <w:proofErr w:type="spellEnd"/>
       <w:proofErr w:type="gramEnd"/>
       <w:r>
-        <w:t xml:space="preserve"> ( module ) </w:t>
+        <w:t xml:space="preserve"> </w:t>
+      </w:r>
+      <w:proofErr w:type="gramStart"/>
+      <w:r>
+        <w:t>( module</w:t>
+      </w:r>
+      <w:proofErr w:type="gramEnd"/>
+      <w:r>
+        <w:t xml:space="preserve"> ) </w:t>
       </w:r>
       <w:r>
         <w:t>et Faire SYNC</w:t>
@@ -353,7 +373,7 @@
     </w:p>
     <w:p>
       <w:pPr>
-        <w:pStyle w:val="Paragraphedeliste"/>
+        <w:pStyle w:val="ListParagraph"/>
       </w:pPr>
     </w:p>
     <w:p>
@@ -425,7 +445,55 @@
           <w:bdr w:val="none" w:sz="0" w:space="0" w:color="auto" w:frame="1"/>
           <w:lang w:eastAsia="fr-CA"/>
         </w:rPr>
-        <w:t>"com.android.volley:volley:1.2.1"</w:t>
+        <w:t>"</w:t>
+      </w:r>
+      <w:proofErr w:type="gramStart"/>
+      <w:r>
+        <w:rPr>
+          <w:rFonts w:ascii="Consolas" w:eastAsia="Times New Roman" w:hAnsi="Consolas" w:cs="Courier New"/>
+          <w:color w:val="DD1144"/>
+          <w:sz w:val="20"/>
+          <w:szCs w:val="20"/>
+          <w:bdr w:val="none" w:sz="0" w:space="0" w:color="auto" w:frame="1"/>
+          <w:lang w:eastAsia="fr-CA"/>
+        </w:rPr>
+        <w:t>com.android</w:t>
+      </w:r>
+      <w:proofErr w:type="gramEnd"/>
+      <w:r>
+        <w:rPr>
+          <w:rFonts w:ascii="Consolas" w:eastAsia="Times New Roman" w:hAnsi="Consolas" w:cs="Courier New"/>
+          <w:color w:val="DD1144"/>
+          <w:sz w:val="20"/>
+          <w:szCs w:val="20"/>
+          <w:bdr w:val="none" w:sz="0" w:space="0" w:color="auto" w:frame="1"/>
+          <w:lang w:eastAsia="fr-CA"/>
+        </w:rPr>
+        <w:t>.</w:t>
+      </w:r>
+      <w:proofErr w:type="gramStart"/>
+      <w:r>
+        <w:rPr>
+          <w:rFonts w:ascii="Consolas" w:eastAsia="Times New Roman" w:hAnsi="Consolas" w:cs="Courier New"/>
+          <w:color w:val="DD1144"/>
+          <w:sz w:val="20"/>
+          <w:szCs w:val="20"/>
+          <w:bdr w:val="none" w:sz="0" w:space="0" w:color="auto" w:frame="1"/>
+          <w:lang w:eastAsia="fr-CA"/>
+        </w:rPr>
+        <w:t>volley:volley</w:t>
+      </w:r>
+      <w:proofErr w:type="gramEnd"/>
+      <w:r>
+        <w:rPr>
+          <w:rFonts w:ascii="Consolas" w:eastAsia="Times New Roman" w:hAnsi="Consolas" w:cs="Courier New"/>
+          <w:color w:val="DD1144"/>
+          <w:sz w:val="20"/>
+          <w:szCs w:val="20"/>
+          <w:bdr w:val="none" w:sz="0" w:space="0" w:color="auto" w:frame="1"/>
+          <w:lang w:eastAsia="fr-CA"/>
+        </w:rPr>
+        <w:t>:1.2.1"</w:t>
       </w:r>
       <w:r>
         <w:rPr>
@@ -577,53 +645,6 @@
           <w:lang w:eastAsia="fr-CA"/>
         </w:rPr>
       </w:pPr>
-      <w:r>
-        <w:rPr>
-          <w:noProof/>
-        </w:rPr>
-        <w:drawing>
-          <wp:inline distT="0" distB="0" distL="0" distR="0" wp14:anchorId="0040BBA5" wp14:editId="0FBCC90D">
-            <wp:extent cx="6850239" cy="2085975"/>
-            <wp:effectExtent l="0" t="0" r="8255" b="0"/>
-            <wp:docPr id="4" name="Image 4"/>
-            <wp:cNvGraphicFramePr>
-              <a:graphicFrameLocks xmlns:a="http://schemas.openxmlformats.org/drawingml/2006/main" noChangeAspect="1"/>
-            </wp:cNvGraphicFramePr>
-            <a:graphic xmlns:a="http://schemas.openxmlformats.org/drawingml/2006/main">
-              <a:graphicData uri="http://schemas.openxmlformats.org/drawingml/2006/picture">
-                <pic:pic xmlns:pic="http://schemas.openxmlformats.org/drawingml/2006/picture">
-                  <pic:nvPicPr>
-                    <pic:cNvPr id="1" name=""/>
-                    <pic:cNvPicPr/>
-                  </pic:nvPicPr>
-                  <pic:blipFill rotWithShape="1">
-                    <a:blip r:embed="rId10"/>
-                    <a:srcRect l="23958" t="37346" r="29861" b="37654"/>
-                    <a:stretch/>
-                  </pic:blipFill>
-                  <pic:spPr bwMode="auto">
-                    <a:xfrm>
-                      <a:off x="0" y="0"/>
-                      <a:ext cx="6857986" cy="2088334"/>
-                    </a:xfrm>
-                    <a:prstGeom prst="rect">
-                      <a:avLst/>
-                    </a:prstGeom>
-                    <a:ln>
-                      <a:noFill/>
-                    </a:ln>
-                    <a:extLst>
-                      <a:ext uri="{53640926-AAD7-44D8-BBD7-CCE9431645EC}">
-                        <a14:shadowObscured xmlns:a14="http://schemas.microsoft.com/office/drawing/2010/main"/>
-                      </a:ext>
-                    </a:extLst>
-                  </pic:spPr>
-                </pic:pic>
-              </a:graphicData>
-            </a:graphic>
-          </wp:inline>
-        </w:drawing>
-      </w:r>
     </w:p>
     <w:p>
       <w:pPr>
@@ -656,6 +677,53 @@
           <w:lang w:eastAsia="fr-CA"/>
         </w:rPr>
       </w:pPr>
+      <w:r>
+        <w:rPr>
+          <w:noProof/>
+        </w:rPr>
+        <w:drawing>
+          <wp:inline distT="0" distB="0" distL="0" distR="0" wp14:anchorId="60114892" wp14:editId="2812E87D">
+            <wp:extent cx="5486400" cy="1670685"/>
+            <wp:effectExtent l="0" t="0" r="0" b="5715"/>
+            <wp:docPr id="4" name="Image 4" descr="A screen shot of a phone&#10;&#10;AI-generated content may be incorrect."/>
+            <wp:cNvGraphicFramePr>
+              <a:graphicFrameLocks xmlns:a="http://schemas.openxmlformats.org/drawingml/2006/main" noChangeAspect="1"/>
+            </wp:cNvGraphicFramePr>
+            <a:graphic xmlns:a="http://schemas.openxmlformats.org/drawingml/2006/main">
+              <a:graphicData uri="http://schemas.openxmlformats.org/drawingml/2006/picture">
+                <pic:pic xmlns:pic="http://schemas.openxmlformats.org/drawingml/2006/picture">
+                  <pic:nvPicPr>
+                    <pic:cNvPr id="4" name="Image 4" descr="A screen shot of a phone&#10;&#10;AI-generated content may be incorrect."/>
+                    <pic:cNvPicPr/>
+                  </pic:nvPicPr>
+                  <pic:blipFill rotWithShape="1">
+                    <a:blip r:embed="rId10"/>
+                    <a:srcRect l="23958" t="37346" r="29861" b="37654"/>
+                    <a:stretch/>
+                  </pic:blipFill>
+                  <pic:spPr bwMode="auto">
+                    <a:xfrm>
+                      <a:off x="0" y="0"/>
+                      <a:ext cx="5486400" cy="1670685"/>
+                    </a:xfrm>
+                    <a:prstGeom prst="rect">
+                      <a:avLst/>
+                    </a:prstGeom>
+                    <a:ln>
+                      <a:noFill/>
+                    </a:ln>
+                    <a:extLst>
+                      <a:ext uri="{53640926-AAD7-44D8-BBD7-CCE9431645EC}">
+                        <a14:shadowObscured xmlns:a14="http://schemas.microsoft.com/office/drawing/2010/main"/>
+                      </a:ext>
+                    </a:extLst>
+                  </pic:spPr>
+                </pic:pic>
+              </a:graphicData>
+            </a:graphic>
+          </wp:inline>
+        </w:drawing>
+      </w:r>
     </w:p>
     <w:p>
       <w:pPr>
@@ -873,7 +941,7 @@
     </w:p>
     <w:p>
       <w:pPr>
-        <w:pStyle w:val="Paragraphedeliste"/>
+        <w:pStyle w:val="ListParagraph"/>
         <w:numPr>
           <w:ilvl w:val="0"/>
           <w:numId w:val="38"/>
@@ -914,12 +982,20 @@
         <w:rPr>
           <w:lang w:eastAsia="fr-CA"/>
         </w:rPr>
-        <w:t xml:space="preserve"> besoin de le demander explicitement à l'usager )</w:t>
-      </w:r>
+        <w:t xml:space="preserve"> besoin de le demander explicitement à </w:t>
+      </w:r>
+      <w:proofErr w:type="gramStart"/>
+      <w:r>
+        <w:rPr>
+          <w:lang w:eastAsia="fr-CA"/>
+        </w:rPr>
+        <w:t>l'usager )</w:t>
+      </w:r>
+      <w:proofErr w:type="gramEnd"/>
     </w:p>
     <w:p>
       <w:pPr>
-        <w:pStyle w:val="Paragraphedeliste"/>
+        <w:pStyle w:val="ListParagraph"/>
         <w:rPr>
           <w:lang w:eastAsia="fr-CA"/>
         </w:rPr>
@@ -1062,6 +1138,7 @@
         <w:t>="</w:t>
       </w:r>
       <w:proofErr w:type="spellStart"/>
+      <w:proofErr w:type="gramStart"/>
       <w:r>
         <w:rPr>
           <w:rFonts w:ascii="Courier New" w:eastAsia="Times New Roman" w:hAnsi="Courier New" w:cs="Courier New"/>
@@ -1070,7 +1147,18 @@
           <w:szCs w:val="20"/>
           <w:lang w:eastAsia="fr-CA"/>
         </w:rPr>
-        <w:t>android.permission.INTERNET</w:t>
+        <w:t>android.permission</w:t>
+      </w:r>
+      <w:proofErr w:type="gramEnd"/>
+      <w:r>
+        <w:rPr>
+          <w:rFonts w:ascii="Courier New" w:eastAsia="Times New Roman" w:hAnsi="Courier New" w:cs="Courier New"/>
+          <w:color w:val="067D17"/>
+          <w:sz w:val="20"/>
+          <w:szCs w:val="20"/>
+          <w:lang w:eastAsia="fr-CA"/>
+        </w:rPr>
+        <w:t>.INTERNET</w:t>
       </w:r>
       <w:proofErr w:type="spellEnd"/>
       <w:r>
@@ -1096,7 +1184,7 @@
     </w:p>
     <w:p>
       <w:pPr>
-        <w:pStyle w:val="Paragraphedeliste"/>
+        <w:pStyle w:val="ListParagraph"/>
         <w:rPr>
           <w:lang w:eastAsia="fr-CA"/>
         </w:rPr>
@@ -1104,7 +1192,7 @@
     </w:p>
     <w:p>
       <w:pPr>
-        <w:pStyle w:val="Paragraphedeliste"/>
+        <w:pStyle w:val="ListParagraph"/>
       </w:pPr>
       <w:r>
         <w:rPr>
@@ -1163,7 +1251,7 @@
     </w:p>
     <w:p>
       <w:pPr>
-        <w:pStyle w:val="Paragraphedeliste"/>
+        <w:pStyle w:val="ListParagraph"/>
         <w:jc w:val="center"/>
         <w:rPr>
           <w:i/>
@@ -1180,7 +1268,7 @@
     </w:p>
     <w:p>
       <w:pPr>
-        <w:pStyle w:val="Paragraphedeliste"/>
+        <w:pStyle w:val="ListParagraph"/>
         <w:jc w:val="center"/>
         <w:rPr>
           <w:i/>
@@ -1190,7 +1278,7 @@
     </w:p>
     <w:p>
       <w:pPr>
-        <w:pStyle w:val="Titre2"/>
+        <w:pStyle w:val="Heading2"/>
       </w:pPr>
       <w:r>
         <w:t>Concepts / marche à suivre :</w:t>
@@ -1198,12 +1286,12 @@
     </w:p>
     <w:p>
       <w:pPr>
-        <w:pStyle w:val="Paragraphedeliste"/>
+        <w:pStyle w:val="ListParagraph"/>
       </w:pPr>
     </w:p>
     <w:p>
       <w:pPr>
-        <w:pStyle w:val="Paragraphedeliste"/>
+        <w:pStyle w:val="ListParagraph"/>
         <w:numPr>
           <w:ilvl w:val="0"/>
           <w:numId w:val="38"/>
@@ -1228,12 +1316,12 @@
     </w:p>
     <w:p>
       <w:pPr>
-        <w:pStyle w:val="Paragraphedeliste"/>
+        <w:pStyle w:val="ListParagraph"/>
       </w:pPr>
     </w:p>
     <w:p>
       <w:pPr>
-        <w:pStyle w:val="Paragraphedeliste"/>
+        <w:pStyle w:val="ListParagraph"/>
         <w:numPr>
           <w:ilvl w:val="0"/>
           <w:numId w:val="38"/>
@@ -1263,12 +1351,12 @@
     </w:p>
     <w:p>
       <w:pPr>
-        <w:pStyle w:val="Paragraphedeliste"/>
+        <w:pStyle w:val="ListParagraph"/>
       </w:pPr>
     </w:p>
     <w:p>
       <w:pPr>
-        <w:pStyle w:val="Paragraphedeliste"/>
+        <w:pStyle w:val="ListParagraph"/>
         <w:numPr>
           <w:ilvl w:val="0"/>
           <w:numId w:val="38"/>
@@ -1331,7 +1419,7 @@
     <w:p/>
     <w:p>
       <w:pPr>
-        <w:pStyle w:val="Titre2"/>
+        <w:pStyle w:val="Heading2"/>
       </w:pPr>
       <w:r>
         <w:t xml:space="preserve">Exemple : faire une requête </w:t>
@@ -1353,7 +1441,7 @@
     </w:p>
     <w:p>
       <w:pPr>
-        <w:pStyle w:val="Paragraphedeliste"/>
+        <w:pStyle w:val="ListParagraph"/>
         <w:numPr>
           <w:ilvl w:val="0"/>
           <w:numId w:val="39"/>
@@ -1365,7 +1453,7 @@
       <w:hyperlink r:id="rId13" w:history="1">
         <w:r>
           <w:rPr>
-            <w:rStyle w:val="Lienhypertexte"/>
+            <w:rStyle w:val="Hyperlink"/>
           </w:rPr>
           <w:t>www.google.com</w:t>
         </w:r>
@@ -1379,12 +1467,17 @@
       </w:r>
       <w:proofErr w:type="gramEnd"/>
       <w:r>
-        <w:t xml:space="preserve"> html )</w:t>
-      </w:r>
+        <w:t xml:space="preserve"> </w:t>
+      </w:r>
+      <w:proofErr w:type="gramStart"/>
+      <w:r>
+        <w:t>html )</w:t>
+      </w:r>
+      <w:proofErr w:type="gramEnd"/>
     </w:p>
     <w:p>
       <w:pPr>
-        <w:pStyle w:val="Paragraphedeliste"/>
+        <w:pStyle w:val="ListParagraph"/>
         <w:numPr>
           <w:ilvl w:val="0"/>
           <w:numId w:val="39"/>
@@ -1404,13 +1497,18 @@
       <w:proofErr w:type="spellEnd"/>
       <w:proofErr w:type="gramEnd"/>
       <w:r>
-        <w:t>…préférable une requête POST )</w:t>
-      </w:r>
+        <w:t xml:space="preserve">…préférable une requête </w:t>
+      </w:r>
+      <w:proofErr w:type="gramStart"/>
+      <w:r>
+        <w:t>POST )</w:t>
+      </w:r>
+      <w:proofErr w:type="gramEnd"/>
     </w:p>
     <w:p/>
     <w:p>
       <w:pPr>
-        <w:pStyle w:val="Titre2"/>
+        <w:pStyle w:val="Heading2"/>
       </w:pPr>
       <w:r>
         <w:t xml:space="preserve">Exemple : récupérer les données d'articles sur un serveur et les afficher dans un </w:t>
@@ -1502,33 +1600,13 @@
       <w:hyperlink r:id="rId15" w:history="1">
         <w:r>
           <w:rPr>
-            <w:rStyle w:val="Lienhypertexte"/>
+            <w:rStyle w:val="Hyperlink"/>
             <w:rFonts w:ascii="Fira Code" w:hAnsi="Fira Code" w:cs="Fira Code"/>
             <w:sz w:val="23"/>
             <w:szCs w:val="23"/>
             <w:shd w:val="clear" w:color="auto" w:fill="FFFFFF"/>
           </w:rPr>
-          <w:t>https://api.jso</w:t>
-        </w:r>
-        <w:r>
-          <w:rPr>
-            <w:rStyle w:val="Lienhypertexte"/>
-            <w:rFonts w:ascii="Fira Code" w:hAnsi="Fira Code" w:cs="Fira Code"/>
-            <w:sz w:val="23"/>
-            <w:szCs w:val="23"/>
-            <w:shd w:val="clear" w:color="auto" w:fill="FFFFFF"/>
-          </w:rPr>
-          <w:t>n</w:t>
-        </w:r>
-        <w:r>
-          <w:rPr>
-            <w:rStyle w:val="Lienhypertexte"/>
-            <w:rFonts w:ascii="Fira Code" w:hAnsi="Fira Code" w:cs="Fira Code"/>
-            <w:sz w:val="23"/>
-            <w:szCs w:val="23"/>
-            <w:shd w:val="clear" w:color="auto" w:fill="FFFFFF"/>
-          </w:rPr>
-          <w:t>bin.io/v3/b/67fe6a908a456b796689f63d?meta=false</w:t>
+          <w:t>https://api.jsonbin.io/v3/b/67fe6a908a456b796689f63d?meta=false</w:t>
         </w:r>
       </w:hyperlink>
     </w:p>
@@ -1569,7 +1647,23 @@
           <w:b/>
           <w:bCs/>
         </w:rPr>
-        <w:t xml:space="preserve"> se pratiquer ) </w:t>
+        <w:t xml:space="preserve"> se </w:t>
+      </w:r>
+      <w:proofErr w:type="gramStart"/>
+      <w:r>
+        <w:rPr>
+          <w:b/>
+          <w:bCs/>
+        </w:rPr>
+        <w:t>pratiquer )</w:t>
+      </w:r>
+      <w:proofErr w:type="gramEnd"/>
+      <w:r>
+        <w:rPr>
+          <w:b/>
+          <w:bCs/>
+        </w:rPr>
+        <w:t xml:space="preserve"> </w:t>
       </w:r>
       <w:r>
         <w:rPr>
@@ -1581,7 +1675,7 @@
     </w:p>
     <w:p>
       <w:pPr>
-        <w:pStyle w:val="Paragraphedeliste"/>
+        <w:pStyle w:val="ListParagraph"/>
         <w:numPr>
           <w:ilvl w:val="0"/>
           <w:numId w:val="40"/>
@@ -1607,7 +1701,7 @@
     </w:p>
     <w:p>
       <w:pPr>
-        <w:pStyle w:val="Paragraphedeliste"/>
+        <w:pStyle w:val="ListParagraph"/>
         <w:numPr>
           <w:ilvl w:val="0"/>
           <w:numId w:val="40"/>
@@ -1624,7 +1718,7 @@
     </w:p>
     <w:p>
       <w:pPr>
-        <w:pStyle w:val="Paragraphedeliste"/>
+        <w:pStyle w:val="ListParagraph"/>
         <w:numPr>
           <w:ilvl w:val="0"/>
           <w:numId w:val="40"/>
@@ -1641,7 +1735,7 @@
     </w:p>
     <w:p>
       <w:pPr>
-        <w:pStyle w:val="Paragraphedeliste"/>
+        <w:pStyle w:val="ListParagraph"/>
         <w:numPr>
           <w:ilvl w:val="0"/>
           <w:numId w:val="40"/>
@@ -1676,7 +1770,7 @@
     </w:p>
     <w:p>
       <w:pPr>
-        <w:pStyle w:val="Paragraphedeliste"/>
+        <w:pStyle w:val="ListParagraph"/>
         <w:numPr>
           <w:ilvl w:val="0"/>
           <w:numId w:val="41"/>
@@ -1692,7 +1786,11 @@
       </w:r>
       <w:proofErr w:type="spellEnd"/>
       <w:r>
-        <w:t xml:space="preserve"> ,</w:t>
+        <w:t xml:space="preserve"> </w:t>
+      </w:r>
+      <w:commentRangeStart w:id="0"/>
+      <w:r>
+        <w:t>,</w:t>
       </w:r>
       <w:proofErr w:type="gramEnd"/>
       <w:r>
@@ -1705,11 +1803,18 @@
       <w:proofErr w:type="spellEnd"/>
       <w:r>
         <w:t xml:space="preserve"> pour chacun des items</w:t>
+      </w:r>
+      <w:commentRangeEnd w:id="0"/>
+      <w:r>
+        <w:rPr>
+          <w:rStyle w:val="CommentReference"/>
+        </w:rPr>
+        <w:commentReference w:id="0"/>
       </w:r>
     </w:p>
     <w:p>
       <w:pPr>
-        <w:pStyle w:val="Paragraphedeliste"/>
+        <w:pStyle w:val="ListParagraph"/>
         <w:numPr>
           <w:ilvl w:val="0"/>
           <w:numId w:val="41"/>
@@ -1740,7 +1845,7 @@
     </w:p>
     <w:p>
       <w:pPr>
-        <w:pStyle w:val="Paragraphedeliste"/>
+        <w:pStyle w:val="ListParagraph"/>
         <w:numPr>
           <w:ilvl w:val="0"/>
           <w:numId w:val="41"/>
@@ -1802,17 +1907,22 @@
         <w:t xml:space="preserve"> et des </w:t>
       </w:r>
       <w:proofErr w:type="spellStart"/>
+      <w:proofErr w:type="gramStart"/>
       <w:r>
         <w:t>JSONArray</w:t>
       </w:r>
       <w:proofErr w:type="spellEnd"/>
       <w:r>
-        <w:t xml:space="preserve"> ) </w:t>
+        <w:t xml:space="preserve"> )</w:t>
+      </w:r>
+      <w:proofErr w:type="gramEnd"/>
+      <w:r>
+        <w:t xml:space="preserve"> </w:t>
       </w:r>
     </w:p>
     <w:p>
       <w:pPr>
-        <w:pStyle w:val="Paragraphedeliste"/>
+        <w:pStyle w:val="ListParagraph"/>
         <w:numPr>
           <w:ilvl w:val="0"/>
           <w:numId w:val="41"/>
@@ -1823,12 +1933,12 @@
       </w:r>
     </w:p>
     <w:sectPr>
-      <w:headerReference w:type="even" r:id="rId16"/>
-      <w:headerReference w:type="default" r:id="rId17"/>
-      <w:footerReference w:type="even" r:id="rId18"/>
-      <w:footerReference w:type="default" r:id="rId19"/>
-      <w:headerReference w:type="first" r:id="rId20"/>
-      <w:footerReference w:type="first" r:id="rId21"/>
+      <w:headerReference w:type="even" r:id="rId20"/>
+      <w:headerReference w:type="default" r:id="rId21"/>
+      <w:footerReference w:type="even" r:id="rId22"/>
+      <w:footerReference w:type="default" r:id="rId23"/>
+      <w:headerReference w:type="first" r:id="rId24"/>
+      <w:footerReference w:type="first" r:id="rId25"/>
       <w:pgSz w:w="12240" w:h="15840"/>
       <w:pgMar w:top="1440" w:right="1800" w:bottom="1440" w:left="1800" w:header="708" w:footer="708" w:gutter="0"/>
       <w:pgBorders w:offsetFrom="page">
@@ -1844,8 +1954,50 @@
 </w:document>
 </file>
 
+<file path=word/comments.xml><?xml version="1.0" encoding="utf-8"?>
+<w:comments xmlns:wpc="http://schemas.microsoft.com/office/word/2010/wordprocessingCanvas" xmlns:cx="http://schemas.microsoft.com/office/drawing/2014/chartex" xmlns:cx1="http://schemas.microsoft.com/office/drawing/2015/9/8/chartex" xmlns:cx2="http://schemas.microsoft.com/office/drawing/2015/10/21/chartex" xmlns:cx3="http://schemas.microsoft.com/office/drawing/2016/5/9/chartex" xmlns:cx4="http://schemas.microsoft.com/office/drawing/2016/5/10/chartex" xmlns:cx5="http://schemas.microsoft.com/office/drawing/2016/5/11/chartex" xmlns:cx6="http://schemas.microsoft.com/office/drawing/2016/5/12/chartex" xmlns:cx7="http://schemas.microsoft.com/office/drawing/2016/5/13/chartex" xmlns:cx8="http://schemas.microsoft.com/office/drawing/2016/5/14/chartex" xmlns:mc="http://schemas.openxmlformats.org/markup-compatibility/2006" xmlns:aink="http://schemas.microsoft.com/office/drawing/2016/ink" xmlns:am3d="http://schemas.microsoft.com/office/drawing/2017/model3d" xmlns:o="urn:schemas-microsoft-com:office:office" xmlns:oel="http://schemas.microsoft.com/office/2019/extlst" xmlns:r="http://schemas.openxmlformats.org/officeDocument/2006/relationships" xmlns:m="http://schemas.openxmlformats.org/officeDocument/2006/math" xmlns:v="urn:schemas-microsoft-com:vml" xmlns:wp14="http://schemas.microsoft.com/office/word/2010/wordprocessingDrawing" xmlns:wp="http://schemas.openxmlformats.org/drawingml/2006/wordprocessingDrawing" xmlns:w10="urn:schemas-microsoft-com:office:word" xmlns:w="http://schemas.openxmlformats.org/wordprocessingml/2006/main" xmlns:w14="http://schemas.microsoft.com/office/word/2010/wordml" xmlns:w15="http://schemas.microsoft.com/office/word/2012/wordml" xmlns:w16cex="http://schemas.microsoft.com/office/word/2018/wordml/cex" xmlns:w16cid="http://schemas.microsoft.com/office/word/2016/wordml/cid" xmlns:w16="http://schemas.microsoft.com/office/word/2018/wordml" xmlns:w16du="http://schemas.microsoft.com/office/word/2023/wordml/word16du" xmlns:w16sdtdh="http://schemas.microsoft.com/office/word/2020/wordml/sdtdatahash" xmlns:w16sdtfl="http://schemas.microsoft.com/office/word/2024/wordml/sdtformatlock" xmlns:w16se="http://schemas.microsoft.com/office/word/2015/wordml/symex" xmlns:wpg="http://schemas.microsoft.com/office/word/2010/wordprocessingGroup" xmlns:wpi="http://schemas.microsoft.com/office/word/2010/wordprocessingInk" xmlns:wne="http://schemas.microsoft.com/office/word/2006/wordml" xmlns:wps="http://schemas.microsoft.com/office/word/2010/wordprocessingShape" mc:Ignorable="w14 w15 w16se w16cid w16 w16cex w16sdtdh w16sdtfl w16du wp14">
+  <w:comment w:id="0" w:author="Landreville Yuta" w:date="2025-10-07T19:54:00Z" w:initials="YL">
+    <w:p>
+      <w:pPr>
+        <w:pStyle w:val="CommentText"/>
+      </w:pPr>
+      <w:r>
+        <w:rPr>
+          <w:rStyle w:val="CommentReference"/>
+        </w:rPr>
+        <w:annotationRef/>
+      </w:r>
+      <w:r>
+        <w:rPr>
+          <w:lang w:val="en-US"/>
+        </w:rPr>
+        <w:t>Ici c’est le meme labo que klaxon ….?</w:t>
+      </w:r>
+    </w:p>
+  </w:comment>
+</w:comments>
+</file>
+
+<file path=word/commentsExtended.xml><?xml version="1.0" encoding="utf-8"?>
+<w15:commentsEx xmlns:wpc="http://schemas.microsoft.com/office/word/2010/wordprocessingCanvas" xmlns:cx="http://schemas.microsoft.com/office/drawing/2014/chartex" xmlns:cx1="http://schemas.microsoft.com/office/drawing/2015/9/8/chartex" xmlns:cx2="http://schemas.microsoft.com/office/drawing/2015/10/21/chartex" xmlns:cx3="http://schemas.microsoft.com/office/drawing/2016/5/9/chartex" xmlns:cx4="http://schemas.microsoft.com/office/drawing/2016/5/10/chartex" xmlns:cx5="http://schemas.microsoft.com/office/drawing/2016/5/11/chartex" xmlns:cx6="http://schemas.microsoft.com/office/drawing/2016/5/12/chartex" xmlns:cx7="http://schemas.microsoft.com/office/drawing/2016/5/13/chartex" xmlns:cx8="http://schemas.microsoft.com/office/drawing/2016/5/14/chartex" xmlns:mc="http://schemas.openxmlformats.org/markup-compatibility/2006" xmlns:aink="http://schemas.microsoft.com/office/drawing/2016/ink" xmlns:am3d="http://schemas.microsoft.com/office/drawing/2017/model3d" xmlns:o="urn:schemas-microsoft-com:office:office" xmlns:oel="http://schemas.microsoft.com/office/2019/extlst" xmlns:r="http://schemas.openxmlformats.org/officeDocument/2006/relationships" xmlns:m="http://schemas.openxmlformats.org/officeDocument/2006/math" xmlns:v="urn:schemas-microsoft-com:vml" xmlns:wp14="http://schemas.microsoft.com/office/word/2010/wordprocessingDrawing" xmlns:wp="http://schemas.openxmlformats.org/drawingml/2006/wordprocessingDrawing" xmlns:w10="urn:schemas-microsoft-com:office:word" xmlns:w="http://schemas.openxmlformats.org/wordprocessingml/2006/main" xmlns:w14="http://schemas.microsoft.com/office/word/2010/wordml" xmlns:w15="http://schemas.microsoft.com/office/word/2012/wordml" xmlns:w16cex="http://schemas.microsoft.com/office/word/2018/wordml/cex" xmlns:w16cid="http://schemas.microsoft.com/office/word/2016/wordml/cid" xmlns:w16="http://schemas.microsoft.com/office/word/2018/wordml" xmlns:w16du="http://schemas.microsoft.com/office/word/2023/wordml/word16du" xmlns:w16sdtdh="http://schemas.microsoft.com/office/word/2020/wordml/sdtdatahash" xmlns:w16sdtfl="http://schemas.microsoft.com/office/word/2024/wordml/sdtformatlock" xmlns:w16se="http://schemas.microsoft.com/office/word/2015/wordml/symex" xmlns:wpg="http://schemas.microsoft.com/office/word/2010/wordprocessingGroup" xmlns:wpi="http://schemas.microsoft.com/office/word/2010/wordprocessingInk" xmlns:wne="http://schemas.microsoft.com/office/word/2006/wordml" xmlns:wps="http://schemas.microsoft.com/office/word/2010/wordprocessingShape" mc:Ignorable="w14 w15 w16se w16cid w16 w16cex w16sdtdh w16sdtfl w16du wp14">
+  <w15:commentEx w15:paraId="3CEC4CDF" w15:done="0"/>
+</w15:commentsEx>
+</file>
+
+<file path=word/commentsExtensible.xml><?xml version="1.0" encoding="utf-8"?>
+<w16cex:commentsExtensible xmlns:wpc="http://schemas.microsoft.com/office/word/2010/wordprocessingCanvas" xmlns:cx="http://schemas.microsoft.com/office/drawing/2014/chartex" xmlns:cx1="http://schemas.microsoft.com/office/drawing/2015/9/8/chartex" xmlns:cx2="http://schemas.microsoft.com/office/drawing/2015/10/21/chartex" xmlns:cx3="http://schemas.microsoft.com/office/drawing/2016/5/9/chartex" xmlns:cx4="http://schemas.microsoft.com/office/drawing/2016/5/10/chartex" xmlns:cx5="http://schemas.microsoft.com/office/drawing/2016/5/11/chartex" xmlns:cx6="http://schemas.microsoft.com/office/drawing/2016/5/12/chartex" xmlns:cx7="http://schemas.microsoft.com/office/drawing/2016/5/13/chartex" xmlns:cx8="http://schemas.microsoft.com/office/drawing/2016/5/14/chartex" xmlns:cr="http://schemas.microsoft.com/office/comments/2020/reactions" xmlns:mc="http://schemas.openxmlformats.org/markup-compatibility/2006" xmlns:aink="http://schemas.microsoft.com/office/drawing/2016/ink" xmlns:am3d="http://schemas.microsoft.com/office/drawing/2017/model3d" xmlns:o="urn:schemas-microsoft-com:office:office" xmlns:oel="http://schemas.microsoft.com/office/2019/extlst" xmlns:r="http://schemas.openxmlformats.org/officeDocument/2006/relationships" xmlns:m="http://schemas.openxmlformats.org/officeDocument/2006/math" xmlns:v="urn:schemas-microsoft-com:vml" xmlns:wp14="http://schemas.microsoft.com/office/word/2010/wordprocessingDrawing" xmlns:wp="http://schemas.openxmlformats.org/drawingml/2006/wordprocessingDrawing" xmlns:w10="urn:schemas-microsoft-com:office:word" xmlns:w="http://schemas.openxmlformats.org/wordprocessingml/2006/main" xmlns:w14="http://schemas.microsoft.com/office/word/2010/wordml" xmlns:w15="http://schemas.microsoft.com/office/word/2012/wordml" xmlns:w16cex="http://schemas.microsoft.com/office/word/2018/wordml/cex" xmlns:w16cid="http://schemas.microsoft.com/office/word/2016/wordml/cid" xmlns:w16="http://schemas.microsoft.com/office/word/2018/wordml" xmlns:w16du="http://schemas.microsoft.com/office/word/2023/wordml/word16du" xmlns:w16sdtdh="http://schemas.microsoft.com/office/word/2020/wordml/sdtdatahash" xmlns:w16sdtfl="http://schemas.microsoft.com/office/word/2024/wordml/sdtformatlock" xmlns:w16se="http://schemas.microsoft.com/office/word/2015/wordml/symex" xmlns:wpg="http://schemas.microsoft.com/office/word/2010/wordprocessingGroup" xmlns:wpi="http://schemas.microsoft.com/office/word/2010/wordprocessingInk" xmlns:wne="http://schemas.microsoft.com/office/word/2006/wordml" xmlns:wps="http://schemas.microsoft.com/office/word/2010/wordprocessingShape" mc:Ignorable="w14 w15 w16se w16cid w16 w16cex w16sdtdh w16sdtfl cr w16du wp14">
+  <w16cex:commentExtensible w16cex:durableId="3CF14C84" w16cex:dateUtc="2025-10-07T23:54:00Z"/>
+</w16cex:commentsExtensible>
+</file>
+
+<file path=word/commentsIds.xml><?xml version="1.0" encoding="utf-8"?>
+<w16cid:commentsIds xmlns:wpc="http://schemas.microsoft.com/office/word/2010/wordprocessingCanvas" xmlns:cx="http://schemas.microsoft.com/office/drawing/2014/chartex" xmlns:cx1="http://schemas.microsoft.com/office/drawing/2015/9/8/chartex" xmlns:cx2="http://schemas.microsoft.com/office/drawing/2015/10/21/chartex" xmlns:cx3="http://schemas.microsoft.com/office/drawing/2016/5/9/chartex" xmlns:cx4="http://schemas.microsoft.com/office/drawing/2016/5/10/chartex" xmlns:cx5="http://schemas.microsoft.com/office/drawing/2016/5/11/chartex" xmlns:cx6="http://schemas.microsoft.com/office/drawing/2016/5/12/chartex" xmlns:cx7="http://schemas.microsoft.com/office/drawing/2016/5/13/chartex" xmlns:cx8="http://schemas.microsoft.com/office/drawing/2016/5/14/chartex" xmlns:mc="http://schemas.openxmlformats.org/markup-compatibility/2006" xmlns:aink="http://schemas.microsoft.com/office/drawing/2016/ink" xmlns:am3d="http://schemas.microsoft.com/office/drawing/2017/model3d" xmlns:o="urn:schemas-microsoft-com:office:office" xmlns:oel="http://schemas.microsoft.com/office/2019/extlst" xmlns:r="http://schemas.openxmlformats.org/officeDocument/2006/relationships" xmlns:m="http://schemas.openxmlformats.org/officeDocument/2006/math" xmlns:v="urn:schemas-microsoft-com:vml" xmlns:wp14="http://schemas.microsoft.com/office/word/2010/wordprocessingDrawing" xmlns:wp="http://schemas.openxmlformats.org/drawingml/2006/wordprocessingDrawing" xmlns:w10="urn:schemas-microsoft-com:office:word" xmlns:w="http://schemas.openxmlformats.org/wordprocessingml/2006/main" xmlns:w14="http://schemas.microsoft.com/office/word/2010/wordml" xmlns:w15="http://schemas.microsoft.com/office/word/2012/wordml" xmlns:w16cex="http://schemas.microsoft.com/office/word/2018/wordml/cex" xmlns:w16cid="http://schemas.microsoft.com/office/word/2016/wordml/cid" xmlns:w16="http://schemas.microsoft.com/office/word/2018/wordml" xmlns:w16du="http://schemas.microsoft.com/office/word/2023/wordml/word16du" xmlns:w16sdtdh="http://schemas.microsoft.com/office/word/2020/wordml/sdtdatahash" xmlns:w16sdtfl="http://schemas.microsoft.com/office/word/2024/wordml/sdtformatlock" xmlns:w16se="http://schemas.microsoft.com/office/word/2015/wordml/symex" xmlns:wpg="http://schemas.microsoft.com/office/word/2010/wordprocessingGroup" xmlns:wpi="http://schemas.microsoft.com/office/word/2010/wordprocessingInk" xmlns:wne="http://schemas.microsoft.com/office/word/2006/wordml" xmlns:wps="http://schemas.microsoft.com/office/word/2010/wordprocessingShape" mc:Ignorable="w14 w15 w16se w16cid w16 w16cex w16sdtdh w16sdtfl w16du wp14">
+  <w16cid:commentId w16cid:paraId="3CEC4CDF" w16cid:durableId="3CF14C84"/>
+</w16cid:commentsIds>
+</file>
+
 <file path=word/endnotes.xml><?xml version="1.0" encoding="utf-8"?>
-<w:endnotes xmlns:wpc="http://schemas.microsoft.com/office/word/2010/wordprocessingCanvas" xmlns:cx="http://schemas.microsoft.com/office/drawing/2014/chartex" xmlns:cx1="http://schemas.microsoft.com/office/drawing/2015/9/8/chartex" xmlns:cx2="http://schemas.microsoft.com/office/drawing/2015/10/21/chartex" xmlns:cx3="http://schemas.microsoft.com/office/drawing/2016/5/9/chartex" xmlns:cx4="http://schemas.microsoft.com/office/drawing/2016/5/10/chartex" xmlns:cx5="http://schemas.microsoft.com/office/drawing/2016/5/11/chartex" xmlns:cx6="http://schemas.microsoft.com/office/drawing/2016/5/12/chartex" xmlns:cx7="http://schemas.microsoft.com/office/drawing/2016/5/13/chartex" xmlns:cx8="http://schemas.microsoft.com/office/drawing/2016/5/14/chartex" xmlns:mc="http://schemas.openxmlformats.org/markup-compatibility/2006" xmlns:aink="http://schemas.microsoft.com/office/drawing/2016/ink" xmlns:am3d="http://schemas.microsoft.com/office/drawing/2017/model3d" xmlns:o="urn:schemas-microsoft-com:office:office" xmlns:oel="http://schemas.microsoft.com/office/2019/extlst" xmlns:r="http://schemas.openxmlformats.org/officeDocument/2006/relationships" xmlns:m="http://schemas.openxmlformats.org/officeDocument/2006/math" xmlns:v="urn:schemas-microsoft-com:vml" xmlns:wp14="http://schemas.microsoft.com/office/word/2010/wordprocessingDrawing" xmlns:wp="http://schemas.openxmlformats.org/drawingml/2006/wordprocessingDrawing" xmlns:w10="urn:schemas-microsoft-com:office:word" xmlns:w="http://schemas.openxmlformats.org/wordprocessingml/2006/main" xmlns:w14="http://schemas.microsoft.com/office/word/2010/wordml" xmlns:w15="http://schemas.microsoft.com/office/word/2012/wordml" xmlns:w16cex="http://schemas.microsoft.com/office/word/2018/wordml/cex" xmlns:w16cid="http://schemas.microsoft.com/office/word/2016/wordml/cid" xmlns:w16="http://schemas.microsoft.com/office/word/2018/wordml" xmlns:w16sdtdh="http://schemas.microsoft.com/office/word/2020/wordml/sdtdatahash" xmlns:w16se="http://schemas.microsoft.com/office/word/2015/wordml/symex" xmlns:wpg="http://schemas.microsoft.com/office/word/2010/wordprocessingGroup" xmlns:wpi="http://schemas.microsoft.com/office/word/2010/wordprocessingInk" xmlns:wne="http://schemas.microsoft.com/office/word/2006/wordml" xmlns:wps="http://schemas.microsoft.com/office/word/2010/wordprocessingShape" mc:Ignorable="w14 w15 w16se w16cid w16 w16cex w16sdtdh wp14">
+<w:endnotes xmlns:wpc="http://schemas.microsoft.com/office/word/2010/wordprocessingCanvas" xmlns:cx="http://schemas.microsoft.com/office/drawing/2014/chartex" xmlns:cx1="http://schemas.microsoft.com/office/drawing/2015/9/8/chartex" xmlns:cx2="http://schemas.microsoft.com/office/drawing/2015/10/21/chartex" xmlns:cx3="http://schemas.microsoft.com/office/drawing/2016/5/9/chartex" xmlns:cx4="http://schemas.microsoft.com/office/drawing/2016/5/10/chartex" xmlns:cx5="http://schemas.microsoft.com/office/drawing/2016/5/11/chartex" xmlns:cx6="http://schemas.microsoft.com/office/drawing/2016/5/12/chartex" xmlns:cx7="http://schemas.microsoft.com/office/drawing/2016/5/13/chartex" xmlns:cx8="http://schemas.microsoft.com/office/drawing/2016/5/14/chartex" xmlns:mc="http://schemas.openxmlformats.org/markup-compatibility/2006" xmlns:aink="http://schemas.microsoft.com/office/drawing/2016/ink" xmlns:am3d="http://schemas.microsoft.com/office/drawing/2017/model3d" xmlns:o="urn:schemas-microsoft-com:office:office" xmlns:oel="http://schemas.microsoft.com/office/2019/extlst" xmlns:r="http://schemas.openxmlformats.org/officeDocument/2006/relationships" xmlns:m="http://schemas.openxmlformats.org/officeDocument/2006/math" xmlns:v="urn:schemas-microsoft-com:vml" xmlns:wp14="http://schemas.microsoft.com/office/word/2010/wordprocessingDrawing" xmlns:wp="http://schemas.openxmlformats.org/drawingml/2006/wordprocessingDrawing" xmlns:w10="urn:schemas-microsoft-com:office:word" xmlns:w="http://schemas.openxmlformats.org/wordprocessingml/2006/main" xmlns:w14="http://schemas.microsoft.com/office/word/2010/wordml" xmlns:w15="http://schemas.microsoft.com/office/word/2012/wordml" xmlns:w16cex="http://schemas.microsoft.com/office/word/2018/wordml/cex" xmlns:w16cid="http://schemas.microsoft.com/office/word/2016/wordml/cid" xmlns:w16="http://schemas.microsoft.com/office/word/2018/wordml" xmlns:w16du="http://schemas.microsoft.com/office/word/2023/wordml/word16du" xmlns:w16sdtdh="http://schemas.microsoft.com/office/word/2020/wordml/sdtdatahash" xmlns:w16sdtfl="http://schemas.microsoft.com/office/word/2024/wordml/sdtformatlock" xmlns:w16se="http://schemas.microsoft.com/office/word/2015/wordml/symex" xmlns:wpg="http://schemas.microsoft.com/office/word/2010/wordprocessingGroup" xmlns:wpi="http://schemas.microsoft.com/office/word/2010/wordprocessingInk" xmlns:wne="http://schemas.microsoft.com/office/word/2006/wordml" xmlns:wps="http://schemas.microsoft.com/office/word/2010/wordprocessingShape" mc:Ignorable="w14 w15 w16se w16cid w16 w16cex w16sdtdh w16sdtfl w16du wp14">
   <w:endnote w:type="separator" w:id="-1">
     <w:p>
       <w:pPr>
@@ -1870,17 +2022,17 @@
 </file>
 
 <file path=word/footer1.xml><?xml version="1.0" encoding="utf-8"?>
-<w:ftr xmlns:wpc="http://schemas.microsoft.com/office/word/2010/wordprocessingCanvas" xmlns:cx="http://schemas.microsoft.com/office/drawing/2014/chartex" xmlns:cx1="http://schemas.microsoft.com/office/drawing/2015/9/8/chartex" xmlns:cx2="http://schemas.microsoft.com/office/drawing/2015/10/21/chartex" xmlns:cx3="http://schemas.microsoft.com/office/drawing/2016/5/9/chartex" xmlns:cx4="http://schemas.microsoft.com/office/drawing/2016/5/10/chartex" xmlns:cx5="http://schemas.microsoft.com/office/drawing/2016/5/11/chartex" xmlns:cx6="http://schemas.microsoft.com/office/drawing/2016/5/12/chartex" xmlns:cx7="http://schemas.microsoft.com/office/drawing/2016/5/13/chartex" xmlns:cx8="http://schemas.microsoft.com/office/drawing/2016/5/14/chartex" xmlns:mc="http://schemas.openxmlformats.org/markup-compatibility/2006" xmlns:aink="http://schemas.microsoft.com/office/drawing/2016/ink" xmlns:am3d="http://schemas.microsoft.com/office/drawing/2017/model3d" xmlns:o="urn:schemas-microsoft-com:office:office" xmlns:oel="http://schemas.microsoft.com/office/2019/extlst" xmlns:r="http://schemas.openxmlformats.org/officeDocument/2006/relationships" xmlns:m="http://schemas.openxmlformats.org/officeDocument/2006/math" xmlns:v="urn:schemas-microsoft-com:vml" xmlns:wp14="http://schemas.microsoft.com/office/word/2010/wordprocessingDrawing" xmlns:wp="http://schemas.openxmlformats.org/drawingml/2006/wordprocessingDrawing" xmlns:w10="urn:schemas-microsoft-com:office:word" xmlns:w="http://schemas.openxmlformats.org/wordprocessingml/2006/main" xmlns:w14="http://schemas.microsoft.com/office/word/2010/wordml" xmlns:w15="http://schemas.microsoft.com/office/word/2012/wordml" xmlns:w16cex="http://schemas.microsoft.com/office/word/2018/wordml/cex" xmlns:w16cid="http://schemas.microsoft.com/office/word/2016/wordml/cid" xmlns:w16="http://schemas.microsoft.com/office/word/2018/wordml" xmlns:w16sdtdh="http://schemas.microsoft.com/office/word/2020/wordml/sdtdatahash" xmlns:w16se="http://schemas.microsoft.com/office/word/2015/wordml/symex" xmlns:wpg="http://schemas.microsoft.com/office/word/2010/wordprocessingGroup" xmlns:wpi="http://schemas.microsoft.com/office/word/2010/wordprocessingInk" xmlns:wne="http://schemas.microsoft.com/office/word/2006/wordml" xmlns:wps="http://schemas.microsoft.com/office/word/2010/wordprocessingShape" mc:Ignorable="w14 w15 w16se w16cid w16 w16cex w16sdtdh wp14">
+<w:ftr xmlns:wpc="http://schemas.microsoft.com/office/word/2010/wordprocessingCanvas" xmlns:cx="http://schemas.microsoft.com/office/drawing/2014/chartex" xmlns:cx1="http://schemas.microsoft.com/office/drawing/2015/9/8/chartex" xmlns:cx2="http://schemas.microsoft.com/office/drawing/2015/10/21/chartex" xmlns:cx3="http://schemas.microsoft.com/office/drawing/2016/5/9/chartex" xmlns:cx4="http://schemas.microsoft.com/office/drawing/2016/5/10/chartex" xmlns:cx5="http://schemas.microsoft.com/office/drawing/2016/5/11/chartex" xmlns:cx6="http://schemas.microsoft.com/office/drawing/2016/5/12/chartex" xmlns:cx7="http://schemas.microsoft.com/office/drawing/2016/5/13/chartex" xmlns:cx8="http://schemas.microsoft.com/office/drawing/2016/5/14/chartex" xmlns:mc="http://schemas.openxmlformats.org/markup-compatibility/2006" xmlns:aink="http://schemas.microsoft.com/office/drawing/2016/ink" xmlns:am3d="http://schemas.microsoft.com/office/drawing/2017/model3d" xmlns:o="urn:schemas-microsoft-com:office:office" xmlns:oel="http://schemas.microsoft.com/office/2019/extlst" xmlns:r="http://schemas.openxmlformats.org/officeDocument/2006/relationships" xmlns:m="http://schemas.openxmlformats.org/officeDocument/2006/math" xmlns:v="urn:schemas-microsoft-com:vml" xmlns:wp14="http://schemas.microsoft.com/office/word/2010/wordprocessingDrawing" xmlns:wp="http://schemas.openxmlformats.org/drawingml/2006/wordprocessingDrawing" xmlns:w10="urn:schemas-microsoft-com:office:word" xmlns:w="http://schemas.openxmlformats.org/wordprocessingml/2006/main" xmlns:w14="http://schemas.microsoft.com/office/word/2010/wordml" xmlns:w15="http://schemas.microsoft.com/office/word/2012/wordml" xmlns:w16cex="http://schemas.microsoft.com/office/word/2018/wordml/cex" xmlns:w16cid="http://schemas.microsoft.com/office/word/2016/wordml/cid" xmlns:w16="http://schemas.microsoft.com/office/word/2018/wordml" xmlns:w16du="http://schemas.microsoft.com/office/word/2023/wordml/word16du" xmlns:w16sdtdh="http://schemas.microsoft.com/office/word/2020/wordml/sdtdatahash" xmlns:w16sdtfl="http://schemas.microsoft.com/office/word/2024/wordml/sdtformatlock" xmlns:w16se="http://schemas.microsoft.com/office/word/2015/wordml/symex" xmlns:wpg="http://schemas.microsoft.com/office/word/2010/wordprocessingGroup" xmlns:wpi="http://schemas.microsoft.com/office/word/2010/wordprocessingInk" xmlns:wne="http://schemas.microsoft.com/office/word/2006/wordml" xmlns:wps="http://schemas.microsoft.com/office/word/2010/wordprocessingShape" mc:Ignorable="w14 w15 w16se w16cid w16 w16cex w16sdtdh w16sdtfl w16du wp14">
   <w:p>
     <w:pPr>
-      <w:pStyle w:val="Pieddepage"/>
+      <w:pStyle w:val="Footer"/>
     </w:pPr>
   </w:p>
 </w:ftr>
 </file>
 
 <file path=word/footer2.xml><?xml version="1.0" encoding="utf-8"?>
-<w:ftr xmlns:wpc="http://schemas.microsoft.com/office/word/2010/wordprocessingCanvas" xmlns:cx="http://schemas.microsoft.com/office/drawing/2014/chartex" xmlns:cx1="http://schemas.microsoft.com/office/drawing/2015/9/8/chartex" xmlns:cx2="http://schemas.microsoft.com/office/drawing/2015/10/21/chartex" xmlns:cx3="http://schemas.microsoft.com/office/drawing/2016/5/9/chartex" xmlns:cx4="http://schemas.microsoft.com/office/drawing/2016/5/10/chartex" xmlns:cx5="http://schemas.microsoft.com/office/drawing/2016/5/11/chartex" xmlns:cx6="http://schemas.microsoft.com/office/drawing/2016/5/12/chartex" xmlns:cx7="http://schemas.microsoft.com/office/drawing/2016/5/13/chartex" xmlns:cx8="http://schemas.microsoft.com/office/drawing/2016/5/14/chartex" xmlns:mc="http://schemas.openxmlformats.org/markup-compatibility/2006" xmlns:aink="http://schemas.microsoft.com/office/drawing/2016/ink" xmlns:am3d="http://schemas.microsoft.com/office/drawing/2017/model3d" xmlns:o="urn:schemas-microsoft-com:office:office" xmlns:oel="http://schemas.microsoft.com/office/2019/extlst" xmlns:r="http://schemas.openxmlformats.org/officeDocument/2006/relationships" xmlns:m="http://schemas.openxmlformats.org/officeDocument/2006/math" xmlns:v="urn:schemas-microsoft-com:vml" xmlns:wp14="http://schemas.microsoft.com/office/word/2010/wordprocessingDrawing" xmlns:wp="http://schemas.openxmlformats.org/drawingml/2006/wordprocessingDrawing" xmlns:w10="urn:schemas-microsoft-com:office:word" xmlns:w="http://schemas.openxmlformats.org/wordprocessingml/2006/main" xmlns:w14="http://schemas.microsoft.com/office/word/2010/wordml" xmlns:w15="http://schemas.microsoft.com/office/word/2012/wordml" xmlns:w16cex="http://schemas.microsoft.com/office/word/2018/wordml/cex" xmlns:w16cid="http://schemas.microsoft.com/office/word/2016/wordml/cid" xmlns:w16="http://schemas.microsoft.com/office/word/2018/wordml" xmlns:w16sdtdh="http://schemas.microsoft.com/office/word/2020/wordml/sdtdatahash" xmlns:w16se="http://schemas.microsoft.com/office/word/2015/wordml/symex" xmlns:wpg="http://schemas.microsoft.com/office/word/2010/wordprocessingGroup" xmlns:wpi="http://schemas.microsoft.com/office/word/2010/wordprocessingInk" xmlns:wne="http://schemas.microsoft.com/office/word/2006/wordml" xmlns:wps="http://schemas.microsoft.com/office/word/2010/wordprocessingShape" mc:Ignorable="w14 w15 w16se w16cid w16 w16cex w16sdtdh wp14">
+<w:ftr xmlns:wpc="http://schemas.microsoft.com/office/word/2010/wordprocessingCanvas" xmlns:cx="http://schemas.microsoft.com/office/drawing/2014/chartex" xmlns:cx1="http://schemas.microsoft.com/office/drawing/2015/9/8/chartex" xmlns:cx2="http://schemas.microsoft.com/office/drawing/2015/10/21/chartex" xmlns:cx3="http://schemas.microsoft.com/office/drawing/2016/5/9/chartex" xmlns:cx4="http://schemas.microsoft.com/office/drawing/2016/5/10/chartex" xmlns:cx5="http://schemas.microsoft.com/office/drawing/2016/5/11/chartex" xmlns:cx6="http://schemas.microsoft.com/office/drawing/2016/5/12/chartex" xmlns:cx7="http://schemas.microsoft.com/office/drawing/2016/5/13/chartex" xmlns:cx8="http://schemas.microsoft.com/office/drawing/2016/5/14/chartex" xmlns:mc="http://schemas.openxmlformats.org/markup-compatibility/2006" xmlns:aink="http://schemas.microsoft.com/office/drawing/2016/ink" xmlns:am3d="http://schemas.microsoft.com/office/drawing/2017/model3d" xmlns:o="urn:schemas-microsoft-com:office:office" xmlns:oel="http://schemas.microsoft.com/office/2019/extlst" xmlns:r="http://schemas.openxmlformats.org/officeDocument/2006/relationships" xmlns:m="http://schemas.openxmlformats.org/officeDocument/2006/math" xmlns:v="urn:schemas-microsoft-com:vml" xmlns:wp14="http://schemas.microsoft.com/office/word/2010/wordprocessingDrawing" xmlns:wp="http://schemas.openxmlformats.org/drawingml/2006/wordprocessingDrawing" xmlns:w10="urn:schemas-microsoft-com:office:word" xmlns:w="http://schemas.openxmlformats.org/wordprocessingml/2006/main" xmlns:w14="http://schemas.microsoft.com/office/word/2010/wordml" xmlns:w15="http://schemas.microsoft.com/office/word/2012/wordml" xmlns:w16cex="http://schemas.microsoft.com/office/word/2018/wordml/cex" xmlns:w16cid="http://schemas.microsoft.com/office/word/2016/wordml/cid" xmlns:w16="http://schemas.microsoft.com/office/word/2018/wordml" xmlns:w16du="http://schemas.microsoft.com/office/word/2023/wordml/word16du" xmlns:w16sdtdh="http://schemas.microsoft.com/office/word/2020/wordml/sdtdatahash" xmlns:w16sdtfl="http://schemas.microsoft.com/office/word/2024/wordml/sdtformatlock" xmlns:w16se="http://schemas.microsoft.com/office/word/2015/wordml/symex" xmlns:wpg="http://schemas.microsoft.com/office/word/2010/wordprocessingGroup" xmlns:wpi="http://schemas.microsoft.com/office/word/2010/wordprocessingInk" xmlns:wne="http://schemas.microsoft.com/office/word/2006/wordml" xmlns:wps="http://schemas.microsoft.com/office/word/2010/wordprocessingShape" mc:Ignorable="w14 w15 w16se w16cid w16 w16cex w16sdtdh w16sdtfl w16du wp14">
   <w:sdt>
     <w:sdtPr>
       <w:id w:val="591049890"/>
@@ -1898,7 +2050,7 @@
     <w:sdtContent>
       <w:p>
         <w:pPr>
-          <w:pStyle w:val="Pieddepage"/>
+          <w:pStyle w:val="Footer"/>
           <w:jc w:val="center"/>
           <w:rPr>
             <w:i/>
@@ -1919,17 +2071,17 @@
 </file>
 
 <file path=word/footer3.xml><?xml version="1.0" encoding="utf-8"?>
-<w:ftr xmlns:wpc="http://schemas.microsoft.com/office/word/2010/wordprocessingCanvas" xmlns:cx="http://schemas.microsoft.com/office/drawing/2014/chartex" xmlns:cx1="http://schemas.microsoft.com/office/drawing/2015/9/8/chartex" xmlns:cx2="http://schemas.microsoft.com/office/drawing/2015/10/21/chartex" xmlns:cx3="http://schemas.microsoft.com/office/drawing/2016/5/9/chartex" xmlns:cx4="http://schemas.microsoft.com/office/drawing/2016/5/10/chartex" xmlns:cx5="http://schemas.microsoft.com/office/drawing/2016/5/11/chartex" xmlns:cx6="http://schemas.microsoft.com/office/drawing/2016/5/12/chartex" xmlns:cx7="http://schemas.microsoft.com/office/drawing/2016/5/13/chartex" xmlns:cx8="http://schemas.microsoft.com/office/drawing/2016/5/14/chartex" xmlns:mc="http://schemas.openxmlformats.org/markup-compatibility/2006" xmlns:aink="http://schemas.microsoft.com/office/drawing/2016/ink" xmlns:am3d="http://schemas.microsoft.com/office/drawing/2017/model3d" xmlns:o="urn:schemas-microsoft-com:office:office" xmlns:oel="http://schemas.microsoft.com/office/2019/extlst" xmlns:r="http://schemas.openxmlformats.org/officeDocument/2006/relationships" xmlns:m="http://schemas.openxmlformats.org/officeDocument/2006/math" xmlns:v="urn:schemas-microsoft-com:vml" xmlns:wp14="http://schemas.microsoft.com/office/word/2010/wordprocessingDrawing" xmlns:wp="http://schemas.openxmlformats.org/drawingml/2006/wordprocessingDrawing" xmlns:w10="urn:schemas-microsoft-com:office:word" xmlns:w="http://schemas.openxmlformats.org/wordprocessingml/2006/main" xmlns:w14="http://schemas.microsoft.com/office/word/2010/wordml" xmlns:w15="http://schemas.microsoft.com/office/word/2012/wordml" xmlns:w16cex="http://schemas.microsoft.com/office/word/2018/wordml/cex" xmlns:w16cid="http://schemas.microsoft.com/office/word/2016/wordml/cid" xmlns:w16="http://schemas.microsoft.com/office/word/2018/wordml" xmlns:w16sdtdh="http://schemas.microsoft.com/office/word/2020/wordml/sdtdatahash" xmlns:w16se="http://schemas.microsoft.com/office/word/2015/wordml/symex" xmlns:wpg="http://schemas.microsoft.com/office/word/2010/wordprocessingGroup" xmlns:wpi="http://schemas.microsoft.com/office/word/2010/wordprocessingInk" xmlns:wne="http://schemas.microsoft.com/office/word/2006/wordml" xmlns:wps="http://schemas.microsoft.com/office/word/2010/wordprocessingShape" mc:Ignorable="w14 w15 w16se w16cid w16 w16cex w16sdtdh wp14">
+<w:ftr xmlns:wpc="http://schemas.microsoft.com/office/word/2010/wordprocessingCanvas" xmlns:cx="http://schemas.microsoft.com/office/drawing/2014/chartex" xmlns:cx1="http://schemas.microsoft.com/office/drawing/2015/9/8/chartex" xmlns:cx2="http://schemas.microsoft.com/office/drawing/2015/10/21/chartex" xmlns:cx3="http://schemas.microsoft.com/office/drawing/2016/5/9/chartex" xmlns:cx4="http://schemas.microsoft.com/office/drawing/2016/5/10/chartex" xmlns:cx5="http://schemas.microsoft.com/office/drawing/2016/5/11/chartex" xmlns:cx6="http://schemas.microsoft.com/office/drawing/2016/5/12/chartex" xmlns:cx7="http://schemas.microsoft.com/office/drawing/2016/5/13/chartex" xmlns:cx8="http://schemas.microsoft.com/office/drawing/2016/5/14/chartex" xmlns:mc="http://schemas.openxmlformats.org/markup-compatibility/2006" xmlns:aink="http://schemas.microsoft.com/office/drawing/2016/ink" xmlns:am3d="http://schemas.microsoft.com/office/drawing/2017/model3d" xmlns:o="urn:schemas-microsoft-com:office:office" xmlns:oel="http://schemas.microsoft.com/office/2019/extlst" xmlns:r="http://schemas.openxmlformats.org/officeDocument/2006/relationships" xmlns:m="http://schemas.openxmlformats.org/officeDocument/2006/math" xmlns:v="urn:schemas-microsoft-com:vml" xmlns:wp14="http://schemas.microsoft.com/office/word/2010/wordprocessingDrawing" xmlns:wp="http://schemas.openxmlformats.org/drawingml/2006/wordprocessingDrawing" xmlns:w10="urn:schemas-microsoft-com:office:word" xmlns:w="http://schemas.openxmlformats.org/wordprocessingml/2006/main" xmlns:w14="http://schemas.microsoft.com/office/word/2010/wordml" xmlns:w15="http://schemas.microsoft.com/office/word/2012/wordml" xmlns:w16cex="http://schemas.microsoft.com/office/word/2018/wordml/cex" xmlns:w16cid="http://schemas.microsoft.com/office/word/2016/wordml/cid" xmlns:w16="http://schemas.microsoft.com/office/word/2018/wordml" xmlns:w16du="http://schemas.microsoft.com/office/word/2023/wordml/word16du" xmlns:w16sdtdh="http://schemas.microsoft.com/office/word/2020/wordml/sdtdatahash" xmlns:w16sdtfl="http://schemas.microsoft.com/office/word/2024/wordml/sdtformatlock" xmlns:w16se="http://schemas.microsoft.com/office/word/2015/wordml/symex" xmlns:wpg="http://schemas.microsoft.com/office/word/2010/wordprocessingGroup" xmlns:wpi="http://schemas.microsoft.com/office/word/2010/wordprocessingInk" xmlns:wne="http://schemas.microsoft.com/office/word/2006/wordml" xmlns:wps="http://schemas.microsoft.com/office/word/2010/wordprocessingShape" mc:Ignorable="w14 w15 w16se w16cid w16 w16cex w16sdtdh w16sdtfl w16du wp14">
   <w:p>
     <w:pPr>
-      <w:pStyle w:val="Pieddepage"/>
+      <w:pStyle w:val="Footer"/>
     </w:pPr>
   </w:p>
 </w:ftr>
 </file>
 
 <file path=word/footnotes.xml><?xml version="1.0" encoding="utf-8"?>
-<w:footnotes xmlns:wpc="http://schemas.microsoft.com/office/word/2010/wordprocessingCanvas" xmlns:cx="http://schemas.microsoft.com/office/drawing/2014/chartex" xmlns:cx1="http://schemas.microsoft.com/office/drawing/2015/9/8/chartex" xmlns:cx2="http://schemas.microsoft.com/office/drawing/2015/10/21/chartex" xmlns:cx3="http://schemas.microsoft.com/office/drawing/2016/5/9/chartex" xmlns:cx4="http://schemas.microsoft.com/office/drawing/2016/5/10/chartex" xmlns:cx5="http://schemas.microsoft.com/office/drawing/2016/5/11/chartex" xmlns:cx6="http://schemas.microsoft.com/office/drawing/2016/5/12/chartex" xmlns:cx7="http://schemas.microsoft.com/office/drawing/2016/5/13/chartex" xmlns:cx8="http://schemas.microsoft.com/office/drawing/2016/5/14/chartex" xmlns:mc="http://schemas.openxmlformats.org/markup-compatibility/2006" xmlns:aink="http://schemas.microsoft.com/office/drawing/2016/ink" xmlns:am3d="http://schemas.microsoft.com/office/drawing/2017/model3d" xmlns:o="urn:schemas-microsoft-com:office:office" xmlns:oel="http://schemas.microsoft.com/office/2019/extlst" xmlns:r="http://schemas.openxmlformats.org/officeDocument/2006/relationships" xmlns:m="http://schemas.openxmlformats.org/officeDocument/2006/math" xmlns:v="urn:schemas-microsoft-com:vml" xmlns:wp14="http://schemas.microsoft.com/office/word/2010/wordprocessingDrawing" xmlns:wp="http://schemas.openxmlformats.org/drawingml/2006/wordprocessingDrawing" xmlns:w10="urn:schemas-microsoft-com:office:word" xmlns:w="http://schemas.openxmlformats.org/wordprocessingml/2006/main" xmlns:w14="http://schemas.microsoft.com/office/word/2010/wordml" xmlns:w15="http://schemas.microsoft.com/office/word/2012/wordml" xmlns:w16cex="http://schemas.microsoft.com/office/word/2018/wordml/cex" xmlns:w16cid="http://schemas.microsoft.com/office/word/2016/wordml/cid" xmlns:w16="http://schemas.microsoft.com/office/word/2018/wordml" xmlns:w16sdtdh="http://schemas.microsoft.com/office/word/2020/wordml/sdtdatahash" xmlns:w16se="http://schemas.microsoft.com/office/word/2015/wordml/symex" xmlns:wpg="http://schemas.microsoft.com/office/word/2010/wordprocessingGroup" xmlns:wpi="http://schemas.microsoft.com/office/word/2010/wordprocessingInk" xmlns:wne="http://schemas.microsoft.com/office/word/2006/wordml" xmlns:wps="http://schemas.microsoft.com/office/word/2010/wordprocessingShape" mc:Ignorable="w14 w15 w16se w16cid w16 w16cex w16sdtdh wp14">
+<w:footnotes xmlns:wpc="http://schemas.microsoft.com/office/word/2010/wordprocessingCanvas" xmlns:cx="http://schemas.microsoft.com/office/drawing/2014/chartex" xmlns:cx1="http://schemas.microsoft.com/office/drawing/2015/9/8/chartex" xmlns:cx2="http://schemas.microsoft.com/office/drawing/2015/10/21/chartex" xmlns:cx3="http://schemas.microsoft.com/office/drawing/2016/5/9/chartex" xmlns:cx4="http://schemas.microsoft.com/office/drawing/2016/5/10/chartex" xmlns:cx5="http://schemas.microsoft.com/office/drawing/2016/5/11/chartex" xmlns:cx6="http://schemas.microsoft.com/office/drawing/2016/5/12/chartex" xmlns:cx7="http://schemas.microsoft.com/office/drawing/2016/5/13/chartex" xmlns:cx8="http://schemas.microsoft.com/office/drawing/2016/5/14/chartex" xmlns:mc="http://schemas.openxmlformats.org/markup-compatibility/2006" xmlns:aink="http://schemas.microsoft.com/office/drawing/2016/ink" xmlns:am3d="http://schemas.microsoft.com/office/drawing/2017/model3d" xmlns:o="urn:schemas-microsoft-com:office:office" xmlns:oel="http://schemas.microsoft.com/office/2019/extlst" xmlns:r="http://schemas.openxmlformats.org/officeDocument/2006/relationships" xmlns:m="http://schemas.openxmlformats.org/officeDocument/2006/math" xmlns:v="urn:schemas-microsoft-com:vml" xmlns:wp14="http://schemas.microsoft.com/office/word/2010/wordprocessingDrawing" xmlns:wp="http://schemas.openxmlformats.org/drawingml/2006/wordprocessingDrawing" xmlns:w10="urn:schemas-microsoft-com:office:word" xmlns:w="http://schemas.openxmlformats.org/wordprocessingml/2006/main" xmlns:w14="http://schemas.microsoft.com/office/word/2010/wordml" xmlns:w15="http://schemas.microsoft.com/office/word/2012/wordml" xmlns:w16cex="http://schemas.microsoft.com/office/word/2018/wordml/cex" xmlns:w16cid="http://schemas.microsoft.com/office/word/2016/wordml/cid" xmlns:w16="http://schemas.microsoft.com/office/word/2018/wordml" xmlns:w16du="http://schemas.microsoft.com/office/word/2023/wordml/word16du" xmlns:w16sdtdh="http://schemas.microsoft.com/office/word/2020/wordml/sdtdatahash" xmlns:w16sdtfl="http://schemas.microsoft.com/office/word/2024/wordml/sdtformatlock" xmlns:w16se="http://schemas.microsoft.com/office/word/2015/wordml/symex" xmlns:wpg="http://schemas.microsoft.com/office/word/2010/wordprocessingGroup" xmlns:wpi="http://schemas.microsoft.com/office/word/2010/wordprocessingInk" xmlns:wne="http://schemas.microsoft.com/office/word/2006/wordml" xmlns:wps="http://schemas.microsoft.com/office/word/2010/wordprocessingShape" mc:Ignorable="w14 w15 w16se w16cid w16 w16cex w16sdtdh w16sdtfl w16du wp14">
   <w:footnote w:type="separator" w:id="-1">
     <w:p>
       <w:pPr>
@@ -1954,20 +2106,20 @@
 </file>
 
 <file path=word/header1.xml><?xml version="1.0" encoding="utf-8"?>
-<w:hdr xmlns:wpc="http://schemas.microsoft.com/office/word/2010/wordprocessingCanvas" xmlns:cx="http://schemas.microsoft.com/office/drawing/2014/chartex" xmlns:cx1="http://schemas.microsoft.com/office/drawing/2015/9/8/chartex" xmlns:cx2="http://schemas.microsoft.com/office/drawing/2015/10/21/chartex" xmlns:cx3="http://schemas.microsoft.com/office/drawing/2016/5/9/chartex" xmlns:cx4="http://schemas.microsoft.com/office/drawing/2016/5/10/chartex" xmlns:cx5="http://schemas.microsoft.com/office/drawing/2016/5/11/chartex" xmlns:cx6="http://schemas.microsoft.com/office/drawing/2016/5/12/chartex" xmlns:cx7="http://schemas.microsoft.com/office/drawing/2016/5/13/chartex" xmlns:cx8="http://schemas.microsoft.com/office/drawing/2016/5/14/chartex" xmlns:mc="http://schemas.openxmlformats.org/markup-compatibility/2006" xmlns:aink="http://schemas.microsoft.com/office/drawing/2016/ink" xmlns:am3d="http://schemas.microsoft.com/office/drawing/2017/model3d" xmlns:o="urn:schemas-microsoft-com:office:office" xmlns:oel="http://schemas.microsoft.com/office/2019/extlst" xmlns:r="http://schemas.openxmlformats.org/officeDocument/2006/relationships" xmlns:m="http://schemas.openxmlformats.org/officeDocument/2006/math" xmlns:v="urn:schemas-microsoft-com:vml" xmlns:wp14="http://schemas.microsoft.com/office/word/2010/wordprocessingDrawing" xmlns:wp="http://schemas.openxmlformats.org/drawingml/2006/wordprocessingDrawing" xmlns:w10="urn:schemas-microsoft-com:office:word" xmlns:w="http://schemas.openxmlformats.org/wordprocessingml/2006/main" xmlns:w14="http://schemas.microsoft.com/office/word/2010/wordml" xmlns:w15="http://schemas.microsoft.com/office/word/2012/wordml" xmlns:w16cex="http://schemas.microsoft.com/office/word/2018/wordml/cex" xmlns:w16cid="http://schemas.microsoft.com/office/word/2016/wordml/cid" xmlns:w16="http://schemas.microsoft.com/office/word/2018/wordml" xmlns:w16sdtdh="http://schemas.microsoft.com/office/word/2020/wordml/sdtdatahash" xmlns:w16se="http://schemas.microsoft.com/office/word/2015/wordml/symex" xmlns:wpg="http://schemas.microsoft.com/office/word/2010/wordprocessingGroup" xmlns:wpi="http://schemas.microsoft.com/office/word/2010/wordprocessingInk" xmlns:wne="http://schemas.microsoft.com/office/word/2006/wordml" xmlns:wps="http://schemas.microsoft.com/office/word/2010/wordprocessingShape" mc:Ignorable="w14 w15 w16se w16cid w16 w16cex w16sdtdh wp14">
+<w:hdr xmlns:wpc="http://schemas.microsoft.com/office/word/2010/wordprocessingCanvas" xmlns:cx="http://schemas.microsoft.com/office/drawing/2014/chartex" xmlns:cx1="http://schemas.microsoft.com/office/drawing/2015/9/8/chartex" xmlns:cx2="http://schemas.microsoft.com/office/drawing/2015/10/21/chartex" xmlns:cx3="http://schemas.microsoft.com/office/drawing/2016/5/9/chartex" xmlns:cx4="http://schemas.microsoft.com/office/drawing/2016/5/10/chartex" xmlns:cx5="http://schemas.microsoft.com/office/drawing/2016/5/11/chartex" xmlns:cx6="http://schemas.microsoft.com/office/drawing/2016/5/12/chartex" xmlns:cx7="http://schemas.microsoft.com/office/drawing/2016/5/13/chartex" xmlns:cx8="http://schemas.microsoft.com/office/drawing/2016/5/14/chartex" xmlns:mc="http://schemas.openxmlformats.org/markup-compatibility/2006" xmlns:aink="http://schemas.microsoft.com/office/drawing/2016/ink" xmlns:am3d="http://schemas.microsoft.com/office/drawing/2017/model3d" xmlns:o="urn:schemas-microsoft-com:office:office" xmlns:oel="http://schemas.microsoft.com/office/2019/extlst" xmlns:r="http://schemas.openxmlformats.org/officeDocument/2006/relationships" xmlns:m="http://schemas.openxmlformats.org/officeDocument/2006/math" xmlns:v="urn:schemas-microsoft-com:vml" xmlns:wp14="http://schemas.microsoft.com/office/word/2010/wordprocessingDrawing" xmlns:wp="http://schemas.openxmlformats.org/drawingml/2006/wordprocessingDrawing" xmlns:w10="urn:schemas-microsoft-com:office:word" xmlns:w="http://schemas.openxmlformats.org/wordprocessingml/2006/main" xmlns:w14="http://schemas.microsoft.com/office/word/2010/wordml" xmlns:w15="http://schemas.microsoft.com/office/word/2012/wordml" xmlns:w16cex="http://schemas.microsoft.com/office/word/2018/wordml/cex" xmlns:w16cid="http://schemas.microsoft.com/office/word/2016/wordml/cid" xmlns:w16="http://schemas.microsoft.com/office/word/2018/wordml" xmlns:w16du="http://schemas.microsoft.com/office/word/2023/wordml/word16du" xmlns:w16sdtdh="http://schemas.microsoft.com/office/word/2020/wordml/sdtdatahash" xmlns:w16sdtfl="http://schemas.microsoft.com/office/word/2024/wordml/sdtformatlock" xmlns:w16se="http://schemas.microsoft.com/office/word/2015/wordml/symex" xmlns:wpg="http://schemas.microsoft.com/office/word/2010/wordprocessingGroup" xmlns:wpi="http://schemas.microsoft.com/office/word/2010/wordprocessingInk" xmlns:wne="http://schemas.microsoft.com/office/word/2006/wordml" xmlns:wps="http://schemas.microsoft.com/office/word/2010/wordprocessingShape" mc:Ignorable="w14 w15 w16se w16cid w16 w16cex w16sdtdh w16sdtfl w16du wp14">
   <w:p>
     <w:pPr>
-      <w:pStyle w:val="En-tte"/>
+      <w:pStyle w:val="Header"/>
     </w:pPr>
   </w:p>
 </w:hdr>
 </file>
 
 <file path=word/header2.xml><?xml version="1.0" encoding="utf-8"?>
-<w:hdr xmlns:wpc="http://schemas.microsoft.com/office/word/2010/wordprocessingCanvas" xmlns:cx="http://schemas.microsoft.com/office/drawing/2014/chartex" xmlns:cx1="http://schemas.microsoft.com/office/drawing/2015/9/8/chartex" xmlns:cx2="http://schemas.microsoft.com/office/drawing/2015/10/21/chartex" xmlns:cx3="http://schemas.microsoft.com/office/drawing/2016/5/9/chartex" xmlns:cx4="http://schemas.microsoft.com/office/drawing/2016/5/10/chartex" xmlns:cx5="http://schemas.microsoft.com/office/drawing/2016/5/11/chartex" xmlns:cx6="http://schemas.microsoft.com/office/drawing/2016/5/12/chartex" xmlns:cx7="http://schemas.microsoft.com/office/drawing/2016/5/13/chartex" xmlns:cx8="http://schemas.microsoft.com/office/drawing/2016/5/14/chartex" xmlns:mc="http://schemas.openxmlformats.org/markup-compatibility/2006" xmlns:aink="http://schemas.microsoft.com/office/drawing/2016/ink" xmlns:am3d="http://schemas.microsoft.com/office/drawing/2017/model3d" xmlns:o="urn:schemas-microsoft-com:office:office" xmlns:oel="http://schemas.microsoft.com/office/2019/extlst" xmlns:r="http://schemas.openxmlformats.org/officeDocument/2006/relationships" xmlns:m="http://schemas.openxmlformats.org/officeDocument/2006/math" xmlns:v="urn:schemas-microsoft-com:vml" xmlns:wp14="http://schemas.microsoft.com/office/word/2010/wordprocessingDrawing" xmlns:wp="http://schemas.openxmlformats.org/drawingml/2006/wordprocessingDrawing" xmlns:w10="urn:schemas-microsoft-com:office:word" xmlns:w="http://schemas.openxmlformats.org/wordprocessingml/2006/main" xmlns:w14="http://schemas.microsoft.com/office/word/2010/wordml" xmlns:w15="http://schemas.microsoft.com/office/word/2012/wordml" xmlns:w16cex="http://schemas.microsoft.com/office/word/2018/wordml/cex" xmlns:w16cid="http://schemas.microsoft.com/office/word/2016/wordml/cid" xmlns:w16="http://schemas.microsoft.com/office/word/2018/wordml" xmlns:w16sdtdh="http://schemas.microsoft.com/office/word/2020/wordml/sdtdatahash" xmlns:w16se="http://schemas.microsoft.com/office/word/2015/wordml/symex" xmlns:wpg="http://schemas.microsoft.com/office/word/2010/wordprocessingGroup" xmlns:wpi="http://schemas.microsoft.com/office/word/2010/wordprocessingInk" xmlns:wne="http://schemas.microsoft.com/office/word/2006/wordml" xmlns:wps="http://schemas.microsoft.com/office/word/2010/wordprocessingShape" mc:Ignorable="w14 w15 w16se w16cid w16 w16cex w16sdtdh wp14">
+<w:hdr xmlns:wpc="http://schemas.microsoft.com/office/word/2010/wordprocessingCanvas" xmlns:cx="http://schemas.microsoft.com/office/drawing/2014/chartex" xmlns:cx1="http://schemas.microsoft.com/office/drawing/2015/9/8/chartex" xmlns:cx2="http://schemas.microsoft.com/office/drawing/2015/10/21/chartex" xmlns:cx3="http://schemas.microsoft.com/office/drawing/2016/5/9/chartex" xmlns:cx4="http://schemas.microsoft.com/office/drawing/2016/5/10/chartex" xmlns:cx5="http://schemas.microsoft.com/office/drawing/2016/5/11/chartex" xmlns:cx6="http://schemas.microsoft.com/office/drawing/2016/5/12/chartex" xmlns:cx7="http://schemas.microsoft.com/office/drawing/2016/5/13/chartex" xmlns:cx8="http://schemas.microsoft.com/office/drawing/2016/5/14/chartex" xmlns:mc="http://schemas.openxmlformats.org/markup-compatibility/2006" xmlns:aink="http://schemas.microsoft.com/office/drawing/2016/ink" xmlns:am3d="http://schemas.microsoft.com/office/drawing/2017/model3d" xmlns:o="urn:schemas-microsoft-com:office:office" xmlns:oel="http://schemas.microsoft.com/office/2019/extlst" xmlns:r="http://schemas.openxmlformats.org/officeDocument/2006/relationships" xmlns:m="http://schemas.openxmlformats.org/officeDocument/2006/math" xmlns:v="urn:schemas-microsoft-com:vml" xmlns:wp14="http://schemas.microsoft.com/office/word/2010/wordprocessingDrawing" xmlns:wp="http://schemas.openxmlformats.org/drawingml/2006/wordprocessingDrawing" xmlns:w10="urn:schemas-microsoft-com:office:word" xmlns:w="http://schemas.openxmlformats.org/wordprocessingml/2006/main" xmlns:w14="http://schemas.microsoft.com/office/word/2010/wordml" xmlns:w15="http://schemas.microsoft.com/office/word/2012/wordml" xmlns:w16cex="http://schemas.microsoft.com/office/word/2018/wordml/cex" xmlns:w16cid="http://schemas.microsoft.com/office/word/2016/wordml/cid" xmlns:w16="http://schemas.microsoft.com/office/word/2018/wordml" xmlns:w16du="http://schemas.microsoft.com/office/word/2023/wordml/word16du" xmlns:w16sdtdh="http://schemas.microsoft.com/office/word/2020/wordml/sdtdatahash" xmlns:w16sdtfl="http://schemas.microsoft.com/office/word/2024/wordml/sdtformatlock" xmlns:w16se="http://schemas.microsoft.com/office/word/2015/wordml/symex" xmlns:wpg="http://schemas.microsoft.com/office/word/2010/wordprocessingGroup" xmlns:wpi="http://schemas.microsoft.com/office/word/2010/wordprocessingInk" xmlns:wne="http://schemas.microsoft.com/office/word/2006/wordml" xmlns:wps="http://schemas.microsoft.com/office/word/2010/wordprocessingShape" mc:Ignorable="w14 w15 w16se w16cid w16 w16cex w16sdtdh w16sdtfl w16du wp14">
   <w:p>
     <w:pPr>
-      <w:pStyle w:val="En-tte"/>
+      <w:pStyle w:val="Header"/>
     </w:pPr>
     <w:r>
       <w:rPr>
@@ -2051,7 +2203,7 @@
                           <w:sdtContent>
                             <w:p>
                               <w:pPr>
-                                <w:pStyle w:val="En-tte"/>
+                                <w:pStyle w:val="Header"/>
                                 <w:jc w:val="center"/>
                                 <w:rPr>
                                   <w:caps/>
@@ -2129,7 +2281,7 @@
                     <w:sdtContent>
                       <w:p>
                         <w:pPr>
-                          <w:pStyle w:val="En-tte"/>
+                          <w:pStyle w:val="Header"/>
                           <w:jc w:val="center"/>
                           <w:rPr>
                             <w:caps/>
@@ -2180,17 +2332,17 @@
 </file>
 
 <file path=word/header3.xml><?xml version="1.0" encoding="utf-8"?>
-<w:hdr xmlns:wpc="http://schemas.microsoft.com/office/word/2010/wordprocessingCanvas" xmlns:cx="http://schemas.microsoft.com/office/drawing/2014/chartex" xmlns:cx1="http://schemas.microsoft.com/office/drawing/2015/9/8/chartex" xmlns:cx2="http://schemas.microsoft.com/office/drawing/2015/10/21/chartex" xmlns:cx3="http://schemas.microsoft.com/office/drawing/2016/5/9/chartex" xmlns:cx4="http://schemas.microsoft.com/office/drawing/2016/5/10/chartex" xmlns:cx5="http://schemas.microsoft.com/office/drawing/2016/5/11/chartex" xmlns:cx6="http://schemas.microsoft.com/office/drawing/2016/5/12/chartex" xmlns:cx7="http://schemas.microsoft.com/office/drawing/2016/5/13/chartex" xmlns:cx8="http://schemas.microsoft.com/office/drawing/2016/5/14/chartex" xmlns:mc="http://schemas.openxmlformats.org/markup-compatibility/2006" xmlns:aink="http://schemas.microsoft.com/office/drawing/2016/ink" xmlns:am3d="http://schemas.microsoft.com/office/drawing/2017/model3d" xmlns:o="urn:schemas-microsoft-com:office:office" xmlns:oel="http://schemas.microsoft.com/office/2019/extlst" xmlns:r="http://schemas.openxmlformats.org/officeDocument/2006/relationships" xmlns:m="http://schemas.openxmlformats.org/officeDocument/2006/math" xmlns:v="urn:schemas-microsoft-com:vml" xmlns:wp14="http://schemas.microsoft.com/office/word/2010/wordprocessingDrawing" xmlns:wp="http://schemas.openxmlformats.org/drawingml/2006/wordprocessingDrawing" xmlns:w10="urn:schemas-microsoft-com:office:word" xmlns:w="http://schemas.openxmlformats.org/wordprocessingml/2006/main" xmlns:w14="http://schemas.microsoft.com/office/word/2010/wordml" xmlns:w15="http://schemas.microsoft.com/office/word/2012/wordml" xmlns:w16cex="http://schemas.microsoft.com/office/word/2018/wordml/cex" xmlns:w16cid="http://schemas.microsoft.com/office/word/2016/wordml/cid" xmlns:w16="http://schemas.microsoft.com/office/word/2018/wordml" xmlns:w16sdtdh="http://schemas.microsoft.com/office/word/2020/wordml/sdtdatahash" xmlns:w16se="http://schemas.microsoft.com/office/word/2015/wordml/symex" xmlns:wpg="http://schemas.microsoft.com/office/word/2010/wordprocessingGroup" xmlns:wpi="http://schemas.microsoft.com/office/word/2010/wordprocessingInk" xmlns:wne="http://schemas.microsoft.com/office/word/2006/wordml" xmlns:wps="http://schemas.microsoft.com/office/word/2010/wordprocessingShape" mc:Ignorable="w14 w15 w16se w16cid w16 w16cex w16sdtdh wp14">
+<w:hdr xmlns:wpc="http://schemas.microsoft.com/office/word/2010/wordprocessingCanvas" xmlns:cx="http://schemas.microsoft.com/office/drawing/2014/chartex" xmlns:cx1="http://schemas.microsoft.com/office/drawing/2015/9/8/chartex" xmlns:cx2="http://schemas.microsoft.com/office/drawing/2015/10/21/chartex" xmlns:cx3="http://schemas.microsoft.com/office/drawing/2016/5/9/chartex" xmlns:cx4="http://schemas.microsoft.com/office/drawing/2016/5/10/chartex" xmlns:cx5="http://schemas.microsoft.com/office/drawing/2016/5/11/chartex" xmlns:cx6="http://schemas.microsoft.com/office/drawing/2016/5/12/chartex" xmlns:cx7="http://schemas.microsoft.com/office/drawing/2016/5/13/chartex" xmlns:cx8="http://schemas.microsoft.com/office/drawing/2016/5/14/chartex" xmlns:mc="http://schemas.openxmlformats.org/markup-compatibility/2006" xmlns:aink="http://schemas.microsoft.com/office/drawing/2016/ink" xmlns:am3d="http://schemas.microsoft.com/office/drawing/2017/model3d" xmlns:o="urn:schemas-microsoft-com:office:office" xmlns:oel="http://schemas.microsoft.com/office/2019/extlst" xmlns:r="http://schemas.openxmlformats.org/officeDocument/2006/relationships" xmlns:m="http://schemas.openxmlformats.org/officeDocument/2006/math" xmlns:v="urn:schemas-microsoft-com:vml" xmlns:wp14="http://schemas.microsoft.com/office/word/2010/wordprocessingDrawing" xmlns:wp="http://schemas.openxmlformats.org/drawingml/2006/wordprocessingDrawing" xmlns:w10="urn:schemas-microsoft-com:office:word" xmlns:w="http://schemas.openxmlformats.org/wordprocessingml/2006/main" xmlns:w14="http://schemas.microsoft.com/office/word/2010/wordml" xmlns:w15="http://schemas.microsoft.com/office/word/2012/wordml" xmlns:w16cex="http://schemas.microsoft.com/office/word/2018/wordml/cex" xmlns:w16cid="http://schemas.microsoft.com/office/word/2016/wordml/cid" xmlns:w16="http://schemas.microsoft.com/office/word/2018/wordml" xmlns:w16du="http://schemas.microsoft.com/office/word/2023/wordml/word16du" xmlns:w16sdtdh="http://schemas.microsoft.com/office/word/2020/wordml/sdtdatahash" xmlns:w16sdtfl="http://schemas.microsoft.com/office/word/2024/wordml/sdtformatlock" xmlns:w16se="http://schemas.microsoft.com/office/word/2015/wordml/symex" xmlns:wpg="http://schemas.microsoft.com/office/word/2010/wordprocessingGroup" xmlns:wpi="http://schemas.microsoft.com/office/word/2010/wordprocessingInk" xmlns:wne="http://schemas.microsoft.com/office/word/2006/wordml" xmlns:wps="http://schemas.microsoft.com/office/word/2010/wordprocessingShape" mc:Ignorable="w14 w15 w16se w16cid w16 w16cex w16sdtdh w16sdtfl w16du wp14">
   <w:p>
     <w:pPr>
-      <w:pStyle w:val="En-tte"/>
+      <w:pStyle w:val="Header"/>
     </w:pPr>
   </w:p>
 </w:hdr>
 </file>
 
 <file path=word/numbering.xml><?xml version="1.0" encoding="utf-8"?>
-<w:numbering xmlns:wpc="http://schemas.microsoft.com/office/word/2010/wordprocessingCanvas" xmlns:cx="http://schemas.microsoft.com/office/drawing/2014/chartex" xmlns:cx1="http://schemas.microsoft.com/office/drawing/2015/9/8/chartex" xmlns:cx2="http://schemas.microsoft.com/office/drawing/2015/10/21/chartex" xmlns:cx3="http://schemas.microsoft.com/office/drawing/2016/5/9/chartex" xmlns:cx4="http://schemas.microsoft.com/office/drawing/2016/5/10/chartex" xmlns:cx5="http://schemas.microsoft.com/office/drawing/2016/5/11/chartex" xmlns:cx6="http://schemas.microsoft.com/office/drawing/2016/5/12/chartex" xmlns:cx7="http://schemas.microsoft.com/office/drawing/2016/5/13/chartex" xmlns:cx8="http://schemas.microsoft.com/office/drawing/2016/5/14/chartex" xmlns:mc="http://schemas.openxmlformats.org/markup-compatibility/2006" xmlns:aink="http://schemas.microsoft.com/office/drawing/2016/ink" xmlns:am3d="http://schemas.microsoft.com/office/drawing/2017/model3d" xmlns:o="urn:schemas-microsoft-com:office:office" xmlns:oel="http://schemas.microsoft.com/office/2019/extlst" xmlns:r="http://schemas.openxmlformats.org/officeDocument/2006/relationships" xmlns:m="http://schemas.openxmlformats.org/officeDocument/2006/math" xmlns:v="urn:schemas-microsoft-com:vml" xmlns:wp14="http://schemas.microsoft.com/office/word/2010/wordprocessingDrawing" xmlns:wp="http://schemas.openxmlformats.org/drawingml/2006/wordprocessingDrawing" xmlns:w10="urn:schemas-microsoft-com:office:word" xmlns:w="http://schemas.openxmlformats.org/wordprocessingml/2006/main" xmlns:w14="http://schemas.microsoft.com/office/word/2010/wordml" xmlns:w15="http://schemas.microsoft.com/office/word/2012/wordml" xmlns:w16cex="http://schemas.microsoft.com/office/word/2018/wordml/cex" xmlns:w16cid="http://schemas.microsoft.com/office/word/2016/wordml/cid" xmlns:w16="http://schemas.microsoft.com/office/word/2018/wordml" xmlns:w16sdtdh="http://schemas.microsoft.com/office/word/2020/wordml/sdtdatahash" xmlns:w16se="http://schemas.microsoft.com/office/word/2015/wordml/symex" xmlns:wpg="http://schemas.microsoft.com/office/word/2010/wordprocessingGroup" xmlns:wpi="http://schemas.microsoft.com/office/word/2010/wordprocessingInk" xmlns:wne="http://schemas.microsoft.com/office/word/2006/wordml" xmlns:wps="http://schemas.microsoft.com/office/word/2010/wordprocessingShape" mc:Ignorable="w14 w15 w16se w16cid w16 w16cex w16sdtdh wp14">
+<w:numbering xmlns:wpc="http://schemas.microsoft.com/office/word/2010/wordprocessingCanvas" xmlns:cx="http://schemas.microsoft.com/office/drawing/2014/chartex" xmlns:cx1="http://schemas.microsoft.com/office/drawing/2015/9/8/chartex" xmlns:cx2="http://schemas.microsoft.com/office/drawing/2015/10/21/chartex" xmlns:cx3="http://schemas.microsoft.com/office/drawing/2016/5/9/chartex" xmlns:cx4="http://schemas.microsoft.com/office/drawing/2016/5/10/chartex" xmlns:cx5="http://schemas.microsoft.com/office/drawing/2016/5/11/chartex" xmlns:cx6="http://schemas.microsoft.com/office/drawing/2016/5/12/chartex" xmlns:cx7="http://schemas.microsoft.com/office/drawing/2016/5/13/chartex" xmlns:cx8="http://schemas.microsoft.com/office/drawing/2016/5/14/chartex" xmlns:mc="http://schemas.openxmlformats.org/markup-compatibility/2006" xmlns:aink="http://schemas.microsoft.com/office/drawing/2016/ink" xmlns:am3d="http://schemas.microsoft.com/office/drawing/2017/model3d" xmlns:o="urn:schemas-microsoft-com:office:office" xmlns:oel="http://schemas.microsoft.com/office/2019/extlst" xmlns:r="http://schemas.openxmlformats.org/officeDocument/2006/relationships" xmlns:m="http://schemas.openxmlformats.org/officeDocument/2006/math" xmlns:v="urn:schemas-microsoft-com:vml" xmlns:wp14="http://schemas.microsoft.com/office/word/2010/wordprocessingDrawing" xmlns:wp="http://schemas.openxmlformats.org/drawingml/2006/wordprocessingDrawing" xmlns:w10="urn:schemas-microsoft-com:office:word" xmlns:w="http://schemas.openxmlformats.org/wordprocessingml/2006/main" xmlns:w14="http://schemas.microsoft.com/office/word/2010/wordml" xmlns:w15="http://schemas.microsoft.com/office/word/2012/wordml" xmlns:w16cex="http://schemas.microsoft.com/office/word/2018/wordml/cex" xmlns:w16cid="http://schemas.microsoft.com/office/word/2016/wordml/cid" xmlns:w16="http://schemas.microsoft.com/office/word/2018/wordml" xmlns:w16du="http://schemas.microsoft.com/office/word/2023/wordml/word16du" xmlns:w16sdtdh="http://schemas.microsoft.com/office/word/2020/wordml/sdtdatahash" xmlns:w16sdtfl="http://schemas.microsoft.com/office/word/2024/wordml/sdtformatlock" xmlns:w16se="http://schemas.microsoft.com/office/word/2015/wordml/symex" xmlns:wpg="http://schemas.microsoft.com/office/word/2010/wordprocessingGroup" xmlns:wpi="http://schemas.microsoft.com/office/word/2010/wordprocessingInk" xmlns:wne="http://schemas.microsoft.com/office/word/2006/wordml" xmlns:wps="http://schemas.microsoft.com/office/word/2010/wordprocessingShape" mc:Ignorable="w14 w15 w16se w16cid w16 w16cex w16sdtdh w16sdtfl w16du wp14">
   <w:abstractNum w:abstractNumId="0" w15:restartNumberingAfterBreak="0">
     <w:nsid w:val="00FA2AED"/>
     <w:multiLevelType w:val="hybridMultilevel"/>
@@ -6564,8 +6716,16 @@
 </w:numbering>
 </file>
 
+<file path=word/people.xml><?xml version="1.0" encoding="utf-8"?>
+<w15:people xmlns:wpc="http://schemas.microsoft.com/office/word/2010/wordprocessingCanvas" xmlns:cx="http://schemas.microsoft.com/office/drawing/2014/chartex" xmlns:cx1="http://schemas.microsoft.com/office/drawing/2015/9/8/chartex" xmlns:cx2="http://schemas.microsoft.com/office/drawing/2015/10/21/chartex" xmlns:cx3="http://schemas.microsoft.com/office/drawing/2016/5/9/chartex" xmlns:cx4="http://schemas.microsoft.com/office/drawing/2016/5/10/chartex" xmlns:cx5="http://schemas.microsoft.com/office/drawing/2016/5/11/chartex" xmlns:cx6="http://schemas.microsoft.com/office/drawing/2016/5/12/chartex" xmlns:cx7="http://schemas.microsoft.com/office/drawing/2016/5/13/chartex" xmlns:cx8="http://schemas.microsoft.com/office/drawing/2016/5/14/chartex" xmlns:mc="http://schemas.openxmlformats.org/markup-compatibility/2006" xmlns:aink="http://schemas.microsoft.com/office/drawing/2016/ink" xmlns:am3d="http://schemas.microsoft.com/office/drawing/2017/model3d" xmlns:o="urn:schemas-microsoft-com:office:office" xmlns:oel="http://schemas.microsoft.com/office/2019/extlst" xmlns:r="http://schemas.openxmlformats.org/officeDocument/2006/relationships" xmlns:m="http://schemas.openxmlformats.org/officeDocument/2006/math" xmlns:v="urn:schemas-microsoft-com:vml" xmlns:wp14="http://schemas.microsoft.com/office/word/2010/wordprocessingDrawing" xmlns:wp="http://schemas.openxmlformats.org/drawingml/2006/wordprocessingDrawing" xmlns:w10="urn:schemas-microsoft-com:office:word" xmlns:w="http://schemas.openxmlformats.org/wordprocessingml/2006/main" xmlns:w14="http://schemas.microsoft.com/office/word/2010/wordml" xmlns:w15="http://schemas.microsoft.com/office/word/2012/wordml" xmlns:w16cex="http://schemas.microsoft.com/office/word/2018/wordml/cex" xmlns:w16cid="http://schemas.microsoft.com/office/word/2016/wordml/cid" xmlns:w16="http://schemas.microsoft.com/office/word/2018/wordml" xmlns:w16du="http://schemas.microsoft.com/office/word/2023/wordml/word16du" xmlns:w16sdtdh="http://schemas.microsoft.com/office/word/2020/wordml/sdtdatahash" xmlns:w16sdtfl="http://schemas.microsoft.com/office/word/2024/wordml/sdtformatlock" xmlns:w16se="http://schemas.microsoft.com/office/word/2015/wordml/symex" xmlns:wpg="http://schemas.microsoft.com/office/word/2010/wordprocessingGroup" xmlns:wpi="http://schemas.microsoft.com/office/word/2010/wordprocessingInk" xmlns:wne="http://schemas.microsoft.com/office/word/2006/wordml" xmlns:wps="http://schemas.microsoft.com/office/word/2010/wordprocessingShape" mc:Ignorable="w14 w15 w16se w16cid w16 w16cex w16sdtdh w16sdtfl w16du wp14">
+  <w15:person w15:author="Landreville Yuta">
+    <w15:presenceInfo w15:providerId="AD" w15:userId="S::e.ylandreville@etu.cvm.qc.ca::f687eb48-356c-4b79-b4b4-635130f00171"/>
+  </w15:person>
+</w15:people>
+</file>
+
 <file path=word/styles.xml><?xml version="1.0" encoding="utf-8"?>
-<w:styles xmlns:mc="http://schemas.openxmlformats.org/markup-compatibility/2006" xmlns:r="http://schemas.openxmlformats.org/officeDocument/2006/relationships" xmlns:w="http://schemas.openxmlformats.org/wordprocessingml/2006/main" xmlns:w14="http://schemas.microsoft.com/office/word/2010/wordml" xmlns:w15="http://schemas.microsoft.com/office/word/2012/wordml" xmlns:w16cex="http://schemas.microsoft.com/office/word/2018/wordml/cex" xmlns:w16cid="http://schemas.microsoft.com/office/word/2016/wordml/cid" xmlns:w16="http://schemas.microsoft.com/office/word/2018/wordml" xmlns:w16sdtdh="http://schemas.microsoft.com/office/word/2020/wordml/sdtdatahash" xmlns:w16se="http://schemas.microsoft.com/office/word/2015/wordml/symex" mc:Ignorable="w14 w15 w16se w16cid w16 w16cex w16sdtdh">
+<w:styles xmlns:mc="http://schemas.openxmlformats.org/markup-compatibility/2006" xmlns:r="http://schemas.openxmlformats.org/officeDocument/2006/relationships" xmlns:w="http://schemas.openxmlformats.org/wordprocessingml/2006/main" xmlns:w14="http://schemas.microsoft.com/office/word/2010/wordml" xmlns:w15="http://schemas.microsoft.com/office/word/2012/wordml" xmlns:w16cex="http://schemas.microsoft.com/office/word/2018/wordml/cex" xmlns:w16cid="http://schemas.microsoft.com/office/word/2016/wordml/cid" xmlns:w16="http://schemas.microsoft.com/office/word/2018/wordml" xmlns:w16du="http://schemas.microsoft.com/office/word/2023/wordml/word16du" xmlns:w16sdtdh="http://schemas.microsoft.com/office/word/2020/wordml/sdtdatahash" xmlns:w16sdtfl="http://schemas.microsoft.com/office/word/2024/wordml/sdtformatlock" xmlns:w16se="http://schemas.microsoft.com/office/word/2015/wordml/symex" mc:Ignorable="w14 w15 w16se w16cid w16 w16cex w16sdtdh w16sdtfl w16du">
   <w:docDefaults>
     <w:rPrDefault>
       <w:rPr>
@@ -6968,12 +7128,12 @@
       <w:sz w:val="24"/>
     </w:rPr>
   </w:style>
-  <w:style w:type="paragraph" w:styleId="Titre1">
+  <w:style w:type="paragraph" w:styleId="Heading1">
     <w:name w:val="heading 1"/>
     <w:aliases w:val="Titre Annexes"/>
     <w:basedOn w:val="Normal"/>
     <w:next w:val="Normal"/>
-    <w:link w:val="Titre1Car"/>
+    <w:link w:val="Heading1Char"/>
     <w:uiPriority w:val="9"/>
     <w:qFormat/>
     <w:rsid w:val="005E4094"/>
@@ -6990,11 +7150,11 @@
       <w:szCs w:val="32"/>
     </w:rPr>
   </w:style>
-  <w:style w:type="paragraph" w:styleId="Titre2">
+  <w:style w:type="paragraph" w:styleId="Heading2">
     <w:name w:val="heading 2"/>
     <w:basedOn w:val="Normal"/>
     <w:next w:val="Normal"/>
-    <w:link w:val="Titre2Car"/>
+    <w:link w:val="Heading2Char"/>
     <w:uiPriority w:val="9"/>
     <w:unhideWhenUsed/>
     <w:qFormat/>
@@ -7013,13 +7173,13 @@
       <w:szCs w:val="26"/>
     </w:rPr>
   </w:style>
-  <w:style w:type="character" w:default="1" w:styleId="Policepardfaut">
+  <w:style w:type="character" w:default="1" w:styleId="DefaultParagraphFont">
     <w:name w:val="Default Paragraph Font"/>
     <w:uiPriority w:val="1"/>
     <w:semiHidden/>
     <w:unhideWhenUsed/>
   </w:style>
-  <w:style w:type="table" w:default="1" w:styleId="TableauNormal">
+  <w:style w:type="table" w:default="1" w:styleId="TableNormal">
     <w:name w:val="Normal Table"/>
     <w:uiPriority w:val="99"/>
     <w:semiHidden/>
@@ -7034,17 +7194,17 @@
       </w:tblCellMar>
     </w:tblPr>
   </w:style>
-  <w:style w:type="numbering" w:default="1" w:styleId="Aucuneliste">
+  <w:style w:type="numbering" w:default="1" w:styleId="NoList">
     <w:name w:val="No List"/>
     <w:uiPriority w:val="99"/>
     <w:semiHidden/>
     <w:unhideWhenUsed/>
   </w:style>
-  <w:style w:type="character" w:customStyle="1" w:styleId="Titre1Car">
-    <w:name w:val="Titre 1 Car"/>
-    <w:aliases w:val="Titre Annexes Car"/>
-    <w:basedOn w:val="Policepardfaut"/>
-    <w:link w:val="Titre1"/>
+  <w:style w:type="character" w:customStyle="1" w:styleId="Heading1Char">
+    <w:name w:val="Heading 1 Char"/>
+    <w:aliases w:val="Titre Annexes Char"/>
+    <w:basedOn w:val="DefaultParagraphFont"/>
+    <w:link w:val="Heading1"/>
     <w:uiPriority w:val="9"/>
     <w:rsid w:val="005E4094"/>
     <w:rPr>
@@ -7054,10 +7214,10 @@
       <w:szCs w:val="32"/>
     </w:rPr>
   </w:style>
-  <w:style w:type="character" w:customStyle="1" w:styleId="Titre2Car">
-    <w:name w:val="Titre 2 Car"/>
-    <w:basedOn w:val="Policepardfaut"/>
-    <w:link w:val="Titre2"/>
+  <w:style w:type="character" w:customStyle="1" w:styleId="Heading2Char">
+    <w:name w:val="Heading 2 Char"/>
+    <w:basedOn w:val="DefaultParagraphFont"/>
+    <w:link w:val="Heading2"/>
     <w:uiPriority w:val="9"/>
     <w:rsid w:val="005E4094"/>
     <w:rPr>
@@ -7068,7 +7228,7 @@
       <w:szCs w:val="26"/>
     </w:rPr>
   </w:style>
-  <w:style w:type="paragraph" w:styleId="Paragraphedeliste">
+  <w:style w:type="paragraph" w:styleId="ListParagraph">
     <w:name w:val="List Paragraph"/>
     <w:basedOn w:val="Normal"/>
     <w:uiPriority w:val="34"/>
@@ -7079,9 +7239,9 @@
       <w:contextualSpacing/>
     </w:pPr>
   </w:style>
-  <w:style w:type="character" w:styleId="Lienhypertexte">
+  <w:style w:type="character" w:styleId="Hyperlink">
     <w:name w:val="Hyperlink"/>
-    <w:basedOn w:val="Policepardfaut"/>
+    <w:basedOn w:val="DefaultParagraphFont"/>
     <w:uiPriority w:val="99"/>
     <w:unhideWhenUsed/>
     <w:rsid w:val="001A22E5"/>
@@ -7090,9 +7250,9 @@
       <w:u w:val="single"/>
     </w:rPr>
   </w:style>
-  <w:style w:type="character" w:styleId="Textedelespacerserv">
+  <w:style w:type="character" w:styleId="PlaceholderText">
     <w:name w:val="Placeholder Text"/>
-    <w:basedOn w:val="Policepardfaut"/>
+    <w:basedOn w:val="DefaultParagraphFont"/>
     <w:uiPriority w:val="99"/>
     <w:semiHidden/>
     <w:rsid w:val="00B049DE"/>
@@ -7100,10 +7260,10 @@
       <w:color w:val="808080"/>
     </w:rPr>
   </w:style>
-  <w:style w:type="paragraph" w:styleId="En-tte">
+  <w:style w:type="paragraph" w:styleId="Header">
     <w:name w:val="header"/>
     <w:basedOn w:val="Normal"/>
-    <w:link w:val="En-tteCar"/>
+    <w:link w:val="HeaderChar"/>
     <w:uiPriority w:val="99"/>
     <w:unhideWhenUsed/>
     <w:rsid w:val="00AA1EAD"/>
@@ -7115,10 +7275,10 @@
       <w:spacing w:after="0" w:line="240" w:lineRule="auto"/>
     </w:pPr>
   </w:style>
-  <w:style w:type="character" w:customStyle="1" w:styleId="En-tteCar">
-    <w:name w:val="En-tête Car"/>
-    <w:basedOn w:val="Policepardfaut"/>
-    <w:link w:val="En-tte"/>
+  <w:style w:type="character" w:customStyle="1" w:styleId="HeaderChar">
+    <w:name w:val="Header Char"/>
+    <w:basedOn w:val="DefaultParagraphFont"/>
+    <w:link w:val="Header"/>
     <w:uiPriority w:val="99"/>
     <w:rsid w:val="00AA1EAD"/>
     <w:rPr>
@@ -7126,10 +7286,10 @@
       <w:sz w:val="24"/>
     </w:rPr>
   </w:style>
-  <w:style w:type="paragraph" w:styleId="Pieddepage">
+  <w:style w:type="paragraph" w:styleId="Footer">
     <w:name w:val="footer"/>
     <w:basedOn w:val="Normal"/>
-    <w:link w:val="PieddepageCar"/>
+    <w:link w:val="FooterChar"/>
     <w:uiPriority w:val="99"/>
     <w:unhideWhenUsed/>
     <w:rsid w:val="00AA1EAD"/>
@@ -7141,10 +7301,10 @@
       <w:spacing w:after="0" w:line="240" w:lineRule="auto"/>
     </w:pPr>
   </w:style>
-  <w:style w:type="character" w:customStyle="1" w:styleId="PieddepageCar">
-    <w:name w:val="Pied de page Car"/>
-    <w:basedOn w:val="Policepardfaut"/>
-    <w:link w:val="Pieddepage"/>
+  <w:style w:type="character" w:customStyle="1" w:styleId="FooterChar">
+    <w:name w:val="Footer Char"/>
+    <w:basedOn w:val="DefaultParagraphFont"/>
+    <w:link w:val="Footer"/>
     <w:uiPriority w:val="99"/>
     <w:rsid w:val="00AA1EAD"/>
     <w:rPr>
@@ -7152,9 +7312,9 @@
       <w:sz w:val="24"/>
     </w:rPr>
   </w:style>
-  <w:style w:type="character" w:styleId="Lienhypertextesuivivisit">
+  <w:style w:type="character" w:styleId="FollowedHyperlink">
     <w:name w:val="FollowedHyperlink"/>
-    <w:basedOn w:val="Policepardfaut"/>
+    <w:basedOn w:val="DefaultParagraphFont"/>
     <w:uiPriority w:val="99"/>
     <w:semiHidden/>
     <w:unhideWhenUsed/>
@@ -7164,9 +7324,9 @@
       <w:u w:val="single"/>
     </w:rPr>
   </w:style>
-  <w:style w:type="table" w:styleId="Grilledutableau">
+  <w:style w:type="table" w:styleId="TableGrid">
     <w:name w:val="Table Grid"/>
-    <w:basedOn w:val="TableauNormal"/>
+    <w:basedOn w:val="TableNormal"/>
     <w:uiPriority w:val="59"/>
     <w:rsid w:val="00777560"/>
     <w:pPr>
@@ -7185,14 +7345,14 @@
   </w:style>
   <w:style w:type="paragraph" w:customStyle="1" w:styleId="C54">
     <w:name w:val="C54"/>
-    <w:basedOn w:val="Titre1"/>
+    <w:basedOn w:val="Heading1"/>
     <w:link w:val="C54Car"/>
     <w:qFormat/>
     <w:rsid w:val="0039764F"/>
   </w:style>
   <w:style w:type="character" w:customStyle="1" w:styleId="C54Car">
     <w:name w:val="C54 Car"/>
-    <w:basedOn w:val="Titre1Car"/>
+    <w:basedOn w:val="Heading1Char"/>
     <w:link w:val="C54"/>
     <w:rsid w:val="0039764F"/>
     <w:rPr>
@@ -7202,9 +7362,9 @@
       <w:szCs w:val="32"/>
     </w:rPr>
   </w:style>
-  <w:style w:type="character" w:styleId="lev">
+  <w:style w:type="character" w:styleId="Strong">
     <w:name w:val="Strong"/>
-    <w:basedOn w:val="Policepardfaut"/>
+    <w:basedOn w:val="DefaultParagraphFont"/>
     <w:uiPriority w:val="22"/>
     <w:qFormat/>
     <w:rsid w:val="00A17A16"/>
@@ -7213,9 +7373,9 @@
       <w:bCs/>
     </w:rPr>
   </w:style>
-  <w:style w:type="character" w:styleId="Accentuation">
+  <w:style w:type="character" w:styleId="Emphasis">
     <w:name w:val="Emphasis"/>
-    <w:basedOn w:val="Policepardfaut"/>
+    <w:basedOn w:val="DefaultParagraphFont"/>
     <w:uiPriority w:val="20"/>
     <w:qFormat/>
     <w:rsid w:val="006B0D1F"/>
@@ -7237,9 +7397,9 @@
       <w:lang w:eastAsia="fr-CA"/>
     </w:rPr>
   </w:style>
-  <w:style w:type="character" w:styleId="Mentionnonrsolue">
+  <w:style w:type="character" w:styleId="UnresolvedMention">
     <w:name w:val="Unresolved Mention"/>
-    <w:basedOn w:val="Policepardfaut"/>
+    <w:basedOn w:val="DefaultParagraphFont"/>
     <w:uiPriority w:val="99"/>
     <w:semiHidden/>
     <w:unhideWhenUsed/>
@@ -7249,11 +7409,79 @@
       <w:shd w:val="clear" w:color="auto" w:fill="E1DFDD"/>
     </w:rPr>
   </w:style>
+  <w:style w:type="character" w:styleId="CommentReference">
+    <w:name w:val="annotation reference"/>
+    <w:basedOn w:val="DefaultParagraphFont"/>
+    <w:uiPriority w:val="99"/>
+    <w:semiHidden/>
+    <w:unhideWhenUsed/>
+    <w:rsid w:val="000F1999"/>
+    <w:rPr>
+      <w:sz w:val="16"/>
+      <w:szCs w:val="16"/>
+    </w:rPr>
+  </w:style>
+  <w:style w:type="paragraph" w:styleId="CommentText">
+    <w:name w:val="annotation text"/>
+    <w:basedOn w:val="Normal"/>
+    <w:link w:val="CommentTextChar"/>
+    <w:uiPriority w:val="99"/>
+    <w:unhideWhenUsed/>
+    <w:rsid w:val="000F1999"/>
+    <w:pPr>
+      <w:spacing w:line="240" w:lineRule="auto"/>
+    </w:pPr>
+    <w:rPr>
+      <w:sz w:val="20"/>
+      <w:szCs w:val="20"/>
+    </w:rPr>
+  </w:style>
+  <w:style w:type="character" w:customStyle="1" w:styleId="CommentTextChar">
+    <w:name w:val="Comment Text Char"/>
+    <w:basedOn w:val="DefaultParagraphFont"/>
+    <w:link w:val="CommentText"/>
+    <w:uiPriority w:val="99"/>
+    <w:rsid w:val="000F1999"/>
+    <w:rPr>
+      <w:rFonts w:ascii="Bell MT" w:hAnsi="Bell MT"/>
+      <w:sz w:val="20"/>
+      <w:szCs w:val="20"/>
+    </w:rPr>
+  </w:style>
+  <w:style w:type="paragraph" w:styleId="CommentSubject">
+    <w:name w:val="annotation subject"/>
+    <w:basedOn w:val="CommentText"/>
+    <w:next w:val="CommentText"/>
+    <w:link w:val="CommentSubjectChar"/>
+    <w:uiPriority w:val="99"/>
+    <w:semiHidden/>
+    <w:unhideWhenUsed/>
+    <w:rsid w:val="000F1999"/>
+    <w:rPr>
+      <w:b/>
+      <w:bCs/>
+    </w:rPr>
+  </w:style>
+  <w:style w:type="character" w:customStyle="1" w:styleId="CommentSubjectChar">
+    <w:name w:val="Comment Subject Char"/>
+    <w:basedOn w:val="CommentTextChar"/>
+    <w:link w:val="CommentSubject"/>
+    <w:uiPriority w:val="99"/>
+    <w:semiHidden/>
+    <w:rsid w:val="000F1999"/>
+    <w:rPr>
+      <w:rFonts w:ascii="Bell MT" w:hAnsi="Bell MT"/>
+      <w:b/>
+      <w:bCs/>
+      <w:sz w:val="20"/>
+      <w:szCs w:val="20"/>
+    </w:rPr>
+  </w:style>
 </w:styles>
 </file>
 
 <file path=word/glossary/document.xml><?xml version="1.0" encoding="utf-8"?>
-<w:glossaryDocument xmlns:wpc="http://schemas.microsoft.com/office/word/2010/wordprocessingCanvas" xmlns:cx="http://schemas.microsoft.com/office/drawing/2014/chartex" xmlns:cx1="http://schemas.microsoft.com/office/drawing/2015/9/8/chartex" xmlns:cx2="http://schemas.microsoft.com/office/drawing/2015/10/21/chartex" xmlns:cx3="http://schemas.microsoft.com/office/drawing/2016/5/9/chartex" xmlns:cx4="http://schemas.microsoft.com/office/drawing/2016/5/10/chartex" xmlns:cx5="http://schemas.microsoft.com/office/drawing/2016/5/11/chartex" xmlns:cx6="http://schemas.microsoft.com/office/drawing/2016/5/12/chartex" xmlns:cx7="http://schemas.microsoft.com/office/drawing/2016/5/13/chartex" xmlns:cx8="http://schemas.microsoft.com/office/drawing/2016/5/14/chartex" xmlns:mc="http://schemas.openxmlformats.org/markup-compatibility/2006" xmlns:aink="http://schemas.microsoft.com/office/drawing/2016/ink" xmlns:am3d="http://schemas.microsoft.com/office/drawing/2017/model3d" xmlns:o="urn:schemas-microsoft-com:office:office" xmlns:oel="http://schemas.microsoft.com/office/2019/extlst" xmlns:r="http://schemas.openxmlformats.org/officeDocument/2006/relationships" xmlns:m="http://schemas.openxmlformats.org/officeDocument/2006/math" xmlns:v="urn:schemas-microsoft-com:vml" xmlns:wp14="http://schemas.microsoft.com/office/word/2010/wordprocessingDrawing" xmlns:wp="http://schemas.openxmlformats.org/drawingml/2006/wordprocessingDrawing" xmlns:w10="urn:schemas-microsoft-com:office:word" xmlns:w="http://schemas.openxmlformats.org/wordprocessingml/2006/main" xmlns:w14="http://schemas.microsoft.com/office/word/2010/wordml" xmlns:w15="http://schemas.microsoft.com/office/word/2012/wordml" xmlns:w16cex="http://schemas.microsoft.com/office/word/2018/wordml/cex" xmlns:w16cid="http://schemas.microsoft.com/office/word/2016/wordml/cid" xmlns:w16="http://schemas.microsoft.com/office/word/2018/wordml" xmlns:w16sdtdh="http://schemas.microsoft.com/office/word/2020/wordml/sdtdatahash" xmlns:w16se="http://schemas.microsoft.com/office/word/2015/wordml/symex" xmlns:wpg="http://schemas.microsoft.com/office/word/2010/wordprocessingGroup" xmlns:wpi="http://schemas.microsoft.com/office/word/2010/wordprocessingInk" xmlns:wne="http://schemas.microsoft.com/office/word/2006/wordml" xmlns:wps="http://schemas.microsoft.com/office/word/2010/wordprocessingShape" mc:Ignorable="w14 w15 w16se w16cid w16 w16cex w16sdtdh wp14">
+<w:glossaryDocument xmlns:wpc="http://schemas.microsoft.com/office/word/2010/wordprocessingCanvas" xmlns:cx="http://schemas.microsoft.com/office/drawing/2014/chartex" xmlns:cx1="http://schemas.microsoft.com/office/drawing/2015/9/8/chartex" xmlns:cx2="http://schemas.microsoft.com/office/drawing/2015/10/21/chartex" xmlns:cx3="http://schemas.microsoft.com/office/drawing/2016/5/9/chartex" xmlns:cx4="http://schemas.microsoft.com/office/drawing/2016/5/10/chartex" xmlns:cx5="http://schemas.microsoft.com/office/drawing/2016/5/11/chartex" xmlns:cx6="http://schemas.microsoft.com/office/drawing/2016/5/12/chartex" xmlns:cx7="http://schemas.microsoft.com/office/drawing/2016/5/13/chartex" xmlns:cx8="http://schemas.microsoft.com/office/drawing/2016/5/14/chartex" xmlns:mc="http://schemas.openxmlformats.org/markup-compatibility/2006" xmlns:aink="http://schemas.microsoft.com/office/drawing/2016/ink" xmlns:am3d="http://schemas.microsoft.com/office/drawing/2017/model3d" xmlns:o="urn:schemas-microsoft-com:office:office" xmlns:oel="http://schemas.microsoft.com/office/2019/extlst" xmlns:r="http://schemas.openxmlformats.org/officeDocument/2006/relationships" xmlns:m="http://schemas.openxmlformats.org/officeDocument/2006/math" xmlns:v="urn:schemas-microsoft-com:vml" xmlns:wp14="http://schemas.microsoft.com/office/word/2010/wordprocessingDrawing" xmlns:wp="http://schemas.openxmlformats.org/drawingml/2006/wordprocessingDrawing" xmlns:w10="urn:schemas-microsoft-com:office:word" xmlns:w="http://schemas.openxmlformats.org/wordprocessingml/2006/main" xmlns:w14="http://schemas.microsoft.com/office/word/2010/wordml" xmlns:w15="http://schemas.microsoft.com/office/word/2012/wordml" xmlns:w16cex="http://schemas.microsoft.com/office/word/2018/wordml/cex" xmlns:w16cid="http://schemas.microsoft.com/office/word/2016/wordml/cid" xmlns:w16="http://schemas.microsoft.com/office/word/2018/wordml" xmlns:w16du="http://schemas.microsoft.com/office/word/2023/wordml/word16du" xmlns:w16sdtdh="http://schemas.microsoft.com/office/word/2020/wordml/sdtdatahash" xmlns:w16sdtfl="http://schemas.microsoft.com/office/word/2024/wordml/sdtformatlock" xmlns:w16se="http://schemas.microsoft.com/office/word/2015/wordml/symex" xmlns:wpg="http://schemas.microsoft.com/office/word/2010/wordprocessingGroup" xmlns:wpi="http://schemas.microsoft.com/office/word/2010/wordprocessingInk" xmlns:wne="http://schemas.microsoft.com/office/word/2006/wordml" xmlns:wps="http://schemas.microsoft.com/office/word/2010/wordprocessingShape" mc:Ignorable="w14 w15 w16se w16cid w16 w16cex w16sdtdh w16sdtfl w16du wp14">
   <w:docParts>
     <w:docPart>
       <w:docPartPr>
@@ -7274,7 +7502,7 @@
         <w:p>
           <w:r>
             <w:rPr>
-              <w:rStyle w:val="Textedelespacerserv"/>
+              <w:rStyle w:val="PlaceholderText"/>
             </w:rPr>
             <w:t>Cliquez ou appuyez ici pour entrer du texte.</w:t>
           </w:r>
@@ -7286,7 +7514,7 @@
 </file>
 
 <file path=word/glossary/fontTable.xml><?xml version="1.0" encoding="utf-8"?>
-<w:fonts xmlns:mc="http://schemas.openxmlformats.org/markup-compatibility/2006" xmlns:r="http://schemas.openxmlformats.org/officeDocument/2006/relationships" xmlns:w="http://schemas.openxmlformats.org/wordprocessingml/2006/main" xmlns:w14="http://schemas.microsoft.com/office/word/2010/wordml" xmlns:w15="http://schemas.microsoft.com/office/word/2012/wordml" xmlns:w16cex="http://schemas.microsoft.com/office/word/2018/wordml/cex" xmlns:w16cid="http://schemas.microsoft.com/office/word/2016/wordml/cid" xmlns:w16="http://schemas.microsoft.com/office/word/2018/wordml" xmlns:w16sdtdh="http://schemas.microsoft.com/office/word/2020/wordml/sdtdatahash" xmlns:w16se="http://schemas.microsoft.com/office/word/2015/wordml/symex" mc:Ignorable="w14 w15 w16se w16cid w16 w16cex w16sdtdh">
+<w:fonts xmlns:mc="http://schemas.openxmlformats.org/markup-compatibility/2006" xmlns:r="http://schemas.openxmlformats.org/officeDocument/2006/relationships" xmlns:w="http://schemas.openxmlformats.org/wordprocessingml/2006/main" xmlns:w14="http://schemas.microsoft.com/office/word/2010/wordml" xmlns:w15="http://schemas.microsoft.com/office/word/2012/wordml" xmlns:w16cex="http://schemas.microsoft.com/office/word/2018/wordml/cex" xmlns:w16cid="http://schemas.microsoft.com/office/word/2016/wordml/cid" xmlns:w16="http://schemas.microsoft.com/office/word/2018/wordml" xmlns:w16du="http://schemas.microsoft.com/office/word/2023/wordml/word16du" xmlns:w16sdtdh="http://schemas.microsoft.com/office/word/2020/wordml/sdtdatahash" xmlns:w16sdtfl="http://schemas.microsoft.com/office/word/2024/wordml/sdtformatlock" xmlns:w16se="http://schemas.microsoft.com/office/word/2015/wordml/symex" mc:Ignorable="w14 w15 w16se w16cid w16 w16cex w16sdtdh w16sdtfl w16du">
   <w:font w:name="Symbol">
     <w:panose1 w:val="05050102010706020507"/>
     <w:charset w:val="02"/>
@@ -7327,7 +7555,7 @@
     <w:charset w:val="00"/>
     <w:family w:val="swiss"/>
     <w:pitch w:val="variable"/>
-    <w:sig w:usb0="E4002EFF" w:usb1="C000247B" w:usb2="00000009" w:usb3="00000000" w:csb0="000001FF" w:csb1="00000000"/>
+    <w:sig w:usb0="E4002EFF" w:usb1="C200247B" w:usb2="00000009" w:usb3="00000000" w:csb0="000001FF" w:csb1="00000000"/>
   </w:font>
   <w:font w:name="Arial">
     <w:panose1 w:val="020B0604020202020204"/>
@@ -7335,6 +7563,14 @@
     <w:family w:val="swiss"/>
     <w:pitch w:val="variable"/>
     <w:sig w:usb0="E0002EFF" w:usb1="C000785B" w:usb2="00000009" w:usb3="00000000" w:csb0="000001FF" w:csb1="00000000"/>
+  </w:font>
+  <w:font w:name="MS Gothic">
+    <w:altName w:val="ＭＳ ゴシック"/>
+    <w:panose1 w:val="020B0609070205080204"/>
+    <w:charset w:val="80"/>
+    <w:family w:val="modern"/>
+    <w:pitch w:val="fixed"/>
+    <w:sig w:usb0="E00002FF" w:usb1="6AC7FDFB" w:usb2="08000012" w:usb3="00000000" w:csb0="0002009F" w:csb1="00000000"/>
   </w:font>
   <w:font w:name="Consolas">
     <w:panose1 w:val="020B0609020204030204"/>
@@ -7355,13 +7591,49 @@
     <w:charset w:val="00"/>
     <w:family w:val="swiss"/>
     <w:pitch w:val="variable"/>
-    <w:sig w:usb0="E4002EFF" w:usb1="C000247B" w:usb2="00000009" w:usb3="00000000" w:csb0="000001FF" w:csb1="00000000"/>
+    <w:sig w:usb0="E4002EFF" w:usb1="C200247B" w:usb2="00000009" w:usb3="00000000" w:csb0="000001FF" w:csb1="00000000"/>
+  </w:font>
+  <w:font w:name="MS Mincho">
+    <w:altName w:val="ＭＳ 明朝"/>
+    <w:panose1 w:val="02020609040205080304"/>
+    <w:charset w:val="80"/>
+    <w:family w:val="modern"/>
+    <w:pitch w:val="fixed"/>
+    <w:sig w:usb0="E00002FF" w:usb1="6AC7FDFB" w:usb2="08000012" w:usb3="00000000" w:csb0="0002009F" w:csb1="00000000"/>
+  </w:font>
+  <w:font w:name="Aptos">
+    <w:charset w:val="00"/>
+    <w:family w:val="swiss"/>
+    <w:pitch w:val="variable"/>
+    <w:sig w:usb0="20000287" w:usb1="00000003" w:usb2="00000000" w:usb3="00000000" w:csb0="0000019F" w:csb1="00000000"/>
+  </w:font>
+  <w:font w:name="Yu Mincho">
+    <w:altName w:val="游明朝"/>
+    <w:panose1 w:val="02020400000000000000"/>
+    <w:charset w:val="80"/>
+    <w:family w:val="roman"/>
+    <w:pitch w:val="variable"/>
+    <w:sig w:usb0="800002E7" w:usb1="2AC7FCFF" w:usb2="00000012" w:usb3="00000000" w:csb0="0002009F" w:csb1="00000000"/>
+  </w:font>
+  <w:font w:name="Yu Gothic Light">
+    <w:altName w:val="游ゴシック Light"/>
+    <w:panose1 w:val="020B0300000000000000"/>
+    <w:charset w:val="80"/>
+    <w:family w:val="swiss"/>
+    <w:pitch w:val="variable"/>
+    <w:sig w:usb0="E00002FF" w:usb1="2AC7FDFF" w:usb2="00000016" w:usb3="00000000" w:csb0="0002009F" w:csb1="00000000"/>
+  </w:font>
+  <w:font w:name="Aptos Display">
+    <w:charset w:val="00"/>
+    <w:family w:val="swiss"/>
+    <w:pitch w:val="variable"/>
+    <w:sig w:usb0="20000287" w:usb1="00000003" w:usb2="00000000" w:usb3="00000000" w:csb0="0000019F" w:csb1="00000000"/>
   </w:font>
 </w:fonts>
 </file>
 
 <file path=word/glossary/settings.xml><?xml version="1.0" encoding="utf-8"?>
-<w:settings xmlns:mc="http://schemas.openxmlformats.org/markup-compatibility/2006" xmlns:o="urn:schemas-microsoft-com:office:office" xmlns:r="http://schemas.openxmlformats.org/officeDocument/2006/relationships" xmlns:m="http://schemas.openxmlformats.org/officeDocument/2006/math" xmlns:v="urn:schemas-microsoft-com:vml" xmlns:w10="urn:schemas-microsoft-com:office:word" xmlns:w="http://schemas.openxmlformats.org/wordprocessingml/2006/main" xmlns:w14="http://schemas.microsoft.com/office/word/2010/wordml" xmlns:w15="http://schemas.microsoft.com/office/word/2012/wordml" xmlns:w16cex="http://schemas.microsoft.com/office/word/2018/wordml/cex" xmlns:w16cid="http://schemas.microsoft.com/office/word/2016/wordml/cid" xmlns:w16="http://schemas.microsoft.com/office/word/2018/wordml" xmlns:w16sdtdh="http://schemas.microsoft.com/office/word/2020/wordml/sdtdatahash" xmlns:w16se="http://schemas.microsoft.com/office/word/2015/wordml/symex" xmlns:sl="http://schemas.openxmlformats.org/schemaLibrary/2006/main" mc:Ignorable="w14 w15 w16se w16cid w16 w16cex w16sdtdh">
+<w:settings xmlns:mc="http://schemas.openxmlformats.org/markup-compatibility/2006" xmlns:o="urn:schemas-microsoft-com:office:office" xmlns:r="http://schemas.openxmlformats.org/officeDocument/2006/relationships" xmlns:m="http://schemas.openxmlformats.org/officeDocument/2006/math" xmlns:v="urn:schemas-microsoft-com:vml" xmlns:w10="urn:schemas-microsoft-com:office:word" xmlns:w="http://schemas.openxmlformats.org/wordprocessingml/2006/main" xmlns:w14="http://schemas.microsoft.com/office/word/2010/wordml" xmlns:w15="http://schemas.microsoft.com/office/word/2012/wordml" xmlns:w16cex="http://schemas.microsoft.com/office/word/2018/wordml/cex" xmlns:w16cid="http://schemas.microsoft.com/office/word/2016/wordml/cid" xmlns:w16="http://schemas.microsoft.com/office/word/2018/wordml" xmlns:w16du="http://schemas.microsoft.com/office/word/2023/wordml/word16du" xmlns:w16sdtdh="http://schemas.microsoft.com/office/word/2020/wordml/sdtdatahash" xmlns:w16sdtfl="http://schemas.microsoft.com/office/word/2024/wordml/sdtformatlock" xmlns:w16se="http://schemas.microsoft.com/office/word/2015/wordml/symex" xmlns:sl="http://schemas.openxmlformats.org/schemaLibrary/2006/main" mc:Ignorable="w14 w15 w16se w16cid w16 w16cex w16sdtdh w16sdtfl w16du">
   <w:view w:val="normal"/>
   <w:defaultTabStop w:val="708"/>
   <w:hyphenationZone w:val="425"/>
@@ -7384,6 +7656,8 @@
     <w:rsid w:val="00881FAE"/>
     <w:rsid w:val="00A7119F"/>
     <w:rsid w:val="00AD6AF4"/>
+    <w:rsid w:val="00C216BF"/>
+    <w:rsid w:val="00D441C6"/>
     <w:rsid w:val="00E710FC"/>
     <w:rsid w:val="00F07F0B"/>
   </w:rsids>
@@ -7400,16 +7674,16 @@
     <m:intLim m:val="subSup"/>
     <m:naryLim m:val="undOvr"/>
   </m:mathPr>
-  <w:themeFontLang w:val="fr-CA"/>
+  <w:themeFontLang w:val="fr-CA" w:eastAsia="ja-JP"/>
   <w:clrSchemeMapping w:bg1="light1" w:t1="dark1" w:bg2="light2" w:t2="dark2" w:accent1="accent1" w:accent2="accent2" w:accent3="accent3" w:accent4="accent4" w:accent5="accent5" w:accent6="accent6" w:hyperlink="hyperlink" w:followedHyperlink="followedHyperlink"/>
-  <w:decimalSymbol w:val=","/>
-  <w:listSeparator w:val=";"/>
+  <w:decimalSymbol w:val="."/>
+  <w:listSeparator w:val=","/>
   <w15:chartTrackingRefBased/>
 </w:settings>
 </file>
 
 <file path=word/glossary/styles.xml><?xml version="1.0" encoding="utf-8"?>
-<w:styles xmlns:mc="http://schemas.openxmlformats.org/markup-compatibility/2006" xmlns:r="http://schemas.openxmlformats.org/officeDocument/2006/relationships" xmlns:w="http://schemas.openxmlformats.org/wordprocessingml/2006/main" xmlns:w14="http://schemas.microsoft.com/office/word/2010/wordml" xmlns:w15="http://schemas.microsoft.com/office/word/2012/wordml" xmlns:w16cex="http://schemas.microsoft.com/office/word/2018/wordml/cex" xmlns:w16cid="http://schemas.microsoft.com/office/word/2016/wordml/cid" xmlns:w16="http://schemas.microsoft.com/office/word/2018/wordml" xmlns:w16sdtdh="http://schemas.microsoft.com/office/word/2020/wordml/sdtdatahash" xmlns:w16se="http://schemas.microsoft.com/office/word/2015/wordml/symex" mc:Ignorable="w14 w15 w16se w16cid w16 w16cex w16sdtdh">
+<w:styles xmlns:mc="http://schemas.openxmlformats.org/markup-compatibility/2006" xmlns:r="http://schemas.openxmlformats.org/officeDocument/2006/relationships" xmlns:w="http://schemas.openxmlformats.org/wordprocessingml/2006/main" xmlns:w14="http://schemas.microsoft.com/office/word/2010/wordml" xmlns:w15="http://schemas.microsoft.com/office/word/2012/wordml" xmlns:w16cex="http://schemas.microsoft.com/office/word/2018/wordml/cex" xmlns:w16cid="http://schemas.microsoft.com/office/word/2016/wordml/cid" xmlns:w16="http://schemas.microsoft.com/office/word/2018/wordml" xmlns:w16du="http://schemas.microsoft.com/office/word/2023/wordml/word16du" xmlns:w16sdtdh="http://schemas.microsoft.com/office/word/2020/wordml/sdtdatahash" xmlns:w16sdtfl="http://schemas.microsoft.com/office/word/2024/wordml/sdtformatlock" xmlns:w16se="http://schemas.microsoft.com/office/word/2015/wordml/symex" mc:Ignorable="w14 w15 w16se w16cid w16 w16cex w16sdtdh w16sdtfl w16du">
   <w:docDefaults>
     <w:rPrDefault>
       <w:rPr>
@@ -7809,13 +8083,13 @@
     <w:name w:val="Normal"/>
     <w:qFormat/>
   </w:style>
-  <w:style w:type="character" w:default="1" w:styleId="Policepardfaut">
+  <w:style w:type="character" w:default="1" w:styleId="DefaultParagraphFont">
     <w:name w:val="Default Paragraph Font"/>
     <w:uiPriority w:val="1"/>
     <w:semiHidden/>
     <w:unhideWhenUsed/>
   </w:style>
-  <w:style w:type="table" w:default="1" w:styleId="TableauNormal">
+  <w:style w:type="table" w:default="1" w:styleId="TableNormal">
     <w:name w:val="Normal Table"/>
     <w:uiPriority w:val="99"/>
     <w:semiHidden/>
@@ -7830,15 +8104,15 @@
       </w:tblCellMar>
     </w:tblPr>
   </w:style>
-  <w:style w:type="numbering" w:default="1" w:styleId="Aucuneliste">
+  <w:style w:type="numbering" w:default="1" w:styleId="NoList">
     <w:name w:val="No List"/>
     <w:uiPriority w:val="99"/>
     <w:semiHidden/>
     <w:unhideWhenUsed/>
   </w:style>
-  <w:style w:type="character" w:styleId="Textedelespacerserv">
+  <w:style w:type="character" w:styleId="PlaceholderText">
     <w:name w:val="Placeholder Text"/>
-    <w:basedOn w:val="Policepardfaut"/>
+    <w:basedOn w:val="DefaultParagraphFont"/>
     <w:uiPriority w:val="99"/>
     <w:semiHidden/>
     <w:rsid w:val="00881FAE"/>
@@ -7850,7 +8124,7 @@
 </file>
 
 <file path=word/glossary/webSettings.xml><?xml version="1.0" encoding="utf-8"?>
-<w:webSettings xmlns:mc="http://schemas.openxmlformats.org/markup-compatibility/2006" xmlns:r="http://schemas.openxmlformats.org/officeDocument/2006/relationships" xmlns:w="http://schemas.openxmlformats.org/wordprocessingml/2006/main" xmlns:w14="http://schemas.microsoft.com/office/word/2010/wordml" xmlns:w15="http://schemas.microsoft.com/office/word/2012/wordml" xmlns:w16cex="http://schemas.microsoft.com/office/word/2018/wordml/cex" xmlns:w16cid="http://schemas.microsoft.com/office/word/2016/wordml/cid" xmlns:w16="http://schemas.microsoft.com/office/word/2018/wordml" xmlns:w16sdtdh="http://schemas.microsoft.com/office/word/2020/wordml/sdtdatahash" xmlns:w16se="http://schemas.microsoft.com/office/word/2015/wordml/symex" mc:Ignorable="w14 w15 w16se w16cid w16 w16cex w16sdtdh">
+<w:webSettings xmlns:mc="http://schemas.openxmlformats.org/markup-compatibility/2006" xmlns:r="http://schemas.openxmlformats.org/officeDocument/2006/relationships" xmlns:w="http://schemas.openxmlformats.org/wordprocessingml/2006/main" xmlns:w14="http://schemas.microsoft.com/office/word/2010/wordml" xmlns:w15="http://schemas.microsoft.com/office/word/2012/wordml" xmlns:w16cex="http://schemas.microsoft.com/office/word/2018/wordml/cex" xmlns:w16cid="http://schemas.microsoft.com/office/word/2016/wordml/cid" xmlns:w16="http://schemas.microsoft.com/office/word/2018/wordml" xmlns:w16du="http://schemas.microsoft.com/office/word/2023/wordml/word16du" xmlns:w16sdtdh="http://schemas.microsoft.com/office/word/2020/wordml/sdtdatahash" xmlns:w16sdtfl="http://schemas.microsoft.com/office/word/2024/wordml/sdtformatlock" xmlns:w16se="http://schemas.microsoft.com/office/word/2015/wordml/symex" mc:Ignorable="w14 w15 w16se w16cid w16 w16cex w16sdtdh w16sdtfl w16du">
   <w:optimizeForBrowser/>
   <w:allowPNG/>
 </w:webSettings>

</xml_diff>